<commit_message>
updated abstract based on comments from ricky; added appendices too
</commit_message>
<xml_diff>
--- a/diss.docx
+++ b/diss.docx
@@ -89,115 +89,203 @@
         <w:pStyle w:val="FirstParagraph"/>
       </w:pPr>
       <w:r>
-        <w:t xml:space="preserve">This paper explores the art and science of deciding what web archives collect by</w:t>
-      </w:r>
-      <w:r>
-        <w:t xml:space="preserve"> </w:t>
-      </w:r>
-      <w:r>
-        <w:t xml:space="preserve">reviewing the literature of archival appraisal through the theoretical lens of</w:t>
-      </w:r>
-      <w:r>
-        <w:t xml:space="preserve"> </w:t>
-      </w:r>
-      <w:r>
-        <w:t xml:space="preserve">Science and Technology Studies. I suggest that our anxieties around what web</w:t>
-      </w:r>
-      <w:r>
-        <w:t xml:space="preserve"> </w:t>
-      </w:r>
-      <w:r>
-        <w:t xml:space="preserve">archives remember and forget, get embodied in dreams (and nightmares) of</w:t>
-      </w:r>
-      <w:r>
-        <w:t xml:space="preserve"> </w:t>
-      </w:r>
-      <w:r>
-        <w:rPr>
-          <w:i/>
-        </w:rPr>
-        <w:t xml:space="preserve">Big</w:t>
-      </w:r>
-      <w:r>
-        <w:rPr>
-          <w:i/>
-        </w:rPr>
-        <w:t xml:space="preserve"> </w:t>
-      </w:r>
-      <w:r>
-        <w:rPr>
-          <w:i/>
-        </w:rPr>
-        <w:t xml:space="preserve">Data</w:t>
-      </w:r>
-      <w:r>
-        <w:t xml:space="preserve"> </w:t>
-      </w:r>
-      <w:r>
-        <w:t xml:space="preserve">and</w:t>
-      </w:r>
-      <w:r>
-        <w:t xml:space="preserve"> </w:t>
-      </w:r>
-      <w:r>
-        <w:rPr>
-          <w:i/>
-        </w:rPr>
-        <w:t xml:space="preserve">The Cloud</w:t>
-      </w:r>
-      <w:r>
-        <w:t xml:space="preserve">. These notions are best understood by attending to the</w:t>
-      </w:r>
-      <w:r>
-        <w:t xml:space="preserve"> </w:t>
-      </w:r>
-      <w:r>
-        <w:t xml:space="preserve">specific material practices of people working with memory and machines. The</w:t>
-      </w:r>
-      <w:r>
-        <w:t xml:space="preserve"> </w:t>
-      </w:r>
-      <w:r>
-        <w:t xml:space="preserve">disciplinary perspective of</w:t>
-      </w:r>
-      <w:r>
-        <w:t xml:space="preserve"> </w:t>
-      </w:r>
-      <w:r>
-        <w:rPr>
-          <w:i/>
-        </w:rPr>
-        <w:t xml:space="preserve">software studies</w:t>
-      </w:r>
-      <w:r>
-        <w:t xml:space="preserve"> </w:t>
-      </w:r>
-      <w:r>
-        <w:t xml:space="preserve">can provide insight into how</w:t>
-      </w:r>
-      <w:r>
-        <w:t xml:space="preserve"> </w:t>
-      </w:r>
-      <w:r>
-        <w:t xml:space="preserve">these material practices of appraisal operate in response to, and outside of</w:t>
-      </w:r>
-      <w:r>
-        <w:t xml:space="preserve"> </w:t>
-      </w:r>
-      <w:r>
-        <w:t xml:space="preserve">traditional conceptions of the archive, and also as an instrument of</w:t>
-      </w:r>
-      <w:r>
-        <w:t xml:space="preserve"> </w:t>
-      </w:r>
-      <w:r>
-        <w:rPr>
-          <w:i/>
-        </w:rPr>
-        <w:t xml:space="preserve">governmentality</w:t>
-      </w:r>
-      <w:r>
-        <w:t xml:space="preserve">.</w:t>
+        <w:t xml:space="preserve">The web is a site of constant breakdown in the form of broken links, failed</w:t>
+      </w:r>
+      <w:r>
+        <w:t xml:space="preserve"> </w:t>
+      </w:r>
+      <w:r>
+        <w:t xml:space="preserve">business models, unsustainable infrastructure, obsolescence and general neglect.</w:t>
+      </w:r>
+      <w:r>
+        <w:t xml:space="preserve"> </w:t>
+      </w:r>
+      <w:r>
+        <w:t xml:space="preserve">Some estimate that about a quarter of all links break every 7 years, and even</w:t>
+      </w:r>
+      <w:r>
+        <w:t xml:space="preserve"> </w:t>
+      </w:r>
+      <w:r>
+        <w:t xml:space="preserve">within highly curated regions of the web, such as scholarly publishing, rates of</w:t>
+      </w:r>
+      <w:r>
+        <w:t xml:space="preserve"> </w:t>
+      </w:r>
+      <w:r>
+        <w:t xml:space="preserve">link rot can be as high as 50%. Over the past twenty years web archiving</w:t>
+      </w:r>
+      <w:r>
+        <w:t xml:space="preserve"> </w:t>
+      </w:r>
+      <w:r>
+        <w:t xml:space="preserve">projects at cultural heritage organizations have worked to stem this tide of</w:t>
+      </w:r>
+      <w:r>
+        <w:t xml:space="preserve"> </w:t>
+      </w:r>
+      <w:r>
+        <w:t xml:space="preserve">loss. However, we still understand quite little about the diversity of actors</w:t>
+      </w:r>
+      <w:r>
+        <w:t xml:space="preserve"> </w:t>
+      </w:r>
+      <w:r>
+        <w:t xml:space="preserve">involved in web archiving, and how content is selected for web archives. This is</w:t>
+      </w:r>
+      <w:r>
+        <w:t xml:space="preserve"> </w:t>
+      </w:r>
+      <w:r>
+        <w:t xml:space="preserve">due in large part to how web archiving projects operate out of sight as complex</w:t>
+      </w:r>
+      <w:r>
+        <w:t xml:space="preserve"> </w:t>
+      </w:r>
+      <w:r>
+        <w:t xml:space="preserve">sociotechnical assemblages at the boundaries between human and automated</w:t>
+      </w:r>
+      <w:r>
+        <w:t xml:space="preserve"> </w:t>
+      </w:r>
+      <w:r>
+        <w:t xml:space="preserve">processes.</w:t>
+      </w:r>
+    </w:p>
+    <w:p>
+      <w:pPr>
+        <w:pStyle w:val="BodyText"/>
+      </w:pPr>
+      <w:r>
+        <w:t xml:space="preserve">This dissertation explores appraisal practices in web archives from the</w:t>
+      </w:r>
+      <w:r>
+        <w:t xml:space="preserve"> </w:t>
+      </w:r>
+      <w:r>
+        <w:t xml:space="preserve">perspective of Science and Technology Studies in order to answer two motivating</w:t>
+      </w:r>
+      <w:r>
+        <w:t xml:space="preserve"> </w:t>
+      </w:r>
+      <w:r>
+        <w:t xml:space="preserve">research questions. 1) How is appraisal currently being enacted in web archives?</w:t>
+      </w:r>
+      <w:r>
+        <w:t xml:space="preserve"> </w:t>
+      </w:r>
+      <w:r>
+        <w:t xml:space="preserve">2) How do definitions of what constitutes a web archive relate to the practice</w:t>
+      </w:r>
+      <w:r>
+        <w:t xml:space="preserve"> </w:t>
+      </w:r>
+      <w:r>
+        <w:t xml:space="preserve">of appraisal? Answering these questions will help better understand the dynamics</w:t>
+      </w:r>
+      <w:r>
+        <w:t xml:space="preserve"> </w:t>
+      </w:r>
+      <w:r>
+        <w:t xml:space="preserve">that shape our memory of the past that is mediated by the web, and inform</w:t>
+      </w:r>
+      <w:r>
+        <w:t xml:space="preserve"> </w:t>
+      </w:r>
+      <w:r>
+        <w:t xml:space="preserve">pedagogy in archival studies. Critical Algorithm and Data Studies provide a</w:t>
+      </w:r>
+      <w:r>
+        <w:t xml:space="preserve"> </w:t>
+      </w:r>
+      <w:r>
+        <w:t xml:space="preserve">theoretical framework for examining how web archiving systems function as both</w:t>
+      </w:r>
+      <w:r>
+        <w:t xml:space="preserve"> </w:t>
+      </w:r>
+      <w:r>
+        <w:t xml:space="preserve">computational and cultural objects that participate in a wide variety of social</w:t>
+      </w:r>
+      <w:r>
+        <w:t xml:space="preserve"> </w:t>
+      </w:r>
+      <w:r>
+        <w:t xml:space="preserve">and political projects. As machine learners increasingly become readers of web</w:t>
+      </w:r>
+      <w:r>
+        <w:t xml:space="preserve"> </w:t>
+      </w:r>
+      <w:r>
+        <w:t xml:space="preserve">archives the stakes for understanding the dynamics by which these collections</w:t>
+      </w:r>
+      <w:r>
+        <w:t xml:space="preserve"> </w:t>
+      </w:r>
+      <w:r>
+        <w:t xml:space="preserve">are built could not be higher.</w:t>
+      </w:r>
+    </w:p>
+    <w:p>
+      <w:pPr>
+        <w:pStyle w:val="BodyText"/>
+      </w:pPr>
+      <w:r>
+        <w:t xml:space="preserve">Interviews with web archives practitioners, and a year long field study at a</w:t>
+      </w:r>
+      <w:r>
+        <w:t xml:space="preserve"> </w:t>
+      </w:r>
+      <w:r>
+        <w:t xml:space="preserve">government agency involved in archiving data from the web, will provide rich</w:t>
+      </w:r>
+      <w:r>
+        <w:t xml:space="preserve"> </w:t>
+      </w:r>
+      <w:r>
+        <w:t xml:space="preserve">descriptive material for an ethnographic analysis of what current practices are,</w:t>
+      </w:r>
+      <w:r>
+        <w:t xml:space="preserve"> </w:t>
+      </w:r>
+      <w:r>
+        <w:t xml:space="preserve">and how these practices are shaped by the ontological dimensions of web</w:t>
+      </w:r>
+      <w:r>
+        <w:t xml:space="preserve"> </w:t>
+      </w:r>
+      <w:r>
+        <w:t xml:space="preserve">archives. Critical Discourse Analysis will be used to analyze interview</w:t>
+      </w:r>
+      <w:r>
+        <w:t xml:space="preserve"> </w:t>
+      </w:r>
+      <w:r>
+        <w:t xml:space="preserve">transcripts and field notes from participant observation in meetings and in the</w:t>
+      </w:r>
+      <w:r>
+        <w:t xml:space="preserve"> </w:t>
+      </w:r>
+      <w:r>
+        <w:t xml:space="preserve">work of the archive. In addition, methods drawn from Trace Ethnography will be</w:t>
+      </w:r>
+      <w:r>
+        <w:t xml:space="preserve"> </w:t>
+      </w:r>
+      <w:r>
+        <w:t xml:space="preserve">used to analyze version control histories, and ticketing systems that have been</w:t>
+      </w:r>
+      <w:r>
+        <w:t xml:space="preserve"> </w:t>
+      </w:r>
+      <w:r>
+        <w:t xml:space="preserve">used to coordinate and assemble a web archive that challenges our notions of</w:t>
+      </w:r>
+      <w:r>
+        <w:t xml:space="preserve"> </w:t>
+      </w:r>
+      <w:r>
+        <w:t xml:space="preserve">what constitutes a web archive.</w:t>
       </w:r>
     </w:p>
     <w:p>
@@ -5519,7 +5607,16 @@
         <w:t xml:space="preserve"> </w:t>
       </w:r>
       <w:r>
-        <w:t xml:space="preserve">of appraisal and how they can enact power relations and resistance as well as social justice and collective memory.</w:t>
+        <w:t xml:space="preserve">of appraisal and how they can enact power relations and resistance as well as social justice and collective memory</w:t>
+      </w:r>
+      <w:r>
+        <w:t xml:space="preserve"> </w:t>
+      </w:r>
+      <w:r>
+        <w:t xml:space="preserve">(Jacobsen et al., 2013; Punzalan &amp; Caswell, 2016 )</w:t>
+      </w:r>
+      <w:r>
+        <w:t xml:space="preserve">.</w:t>
       </w:r>
     </w:p>
     <w:p>
@@ -5694,7 +5791,7 @@
         <w:t xml:space="preserve">(Ketelaar, 2001 ; Maemura et al., 2018)</w:t>
       </w:r>
       <w:r>
-        <w:t xml:space="preserve">. However, it is important to remember that we are not the only readers of the records in web archives. The</w:t>
+        <w:t xml:space="preserve">. However, it is important to remember that us humans are not the only readers of the records in web archives. The</w:t>
       </w:r>
       <w:r>
         <w:t xml:space="preserve"> </w:t>
@@ -5772,7 +5869,7 @@
         <w:pStyle w:val="FirstParagraph"/>
       </w:pPr>
       <w:r>
-        <w:t xml:space="preserve">As sociotechnical assemblages, web archives are complex sites where humans and computers interact in deeply inter-connected ways. Indeed, on close inspection it can often be difficult to untangle these relations and clearly demarcate where one begins and the other ends. Web archives are infrastructures of software and hardware that have been crafted by archivists and technologists over the past two decades to do something we’ve come to call</w:t>
+        <w:t xml:space="preserve">As sociotechnical assemblages, web archives are complex sites where humans and computers collaborate to select web content for an archive,. Indeed, on close inspection it can often be difficult to untangle these relations and clearly demarcate where one begins and the other ends. Web archives are infrastructures of software and hardware that have been crafted by archivists and technologists over the past two decades to do something we’ve come to call</w:t>
       </w:r>
       <w:r>
         <w:t xml:space="preserve"> </w:t>
@@ -5834,7 +5931,7 @@
         <w:t xml:space="preserve"> </w:t>
       </w:r>
       <w:r>
-        <w:t xml:space="preserve">here because, as we will see, the appraisal of web content is increasingly automated by crawling procedures or heuristics. I also want to invite the methods of</w:t>
+        <w:t xml:space="preserve">here because, as we will see, the appraisal of web content is increasingly automated by crawling procedures or heuristics. I also want to use the methods of</w:t>
       </w:r>
       <w:r>
         <w:t xml:space="preserve"> </w:t>
@@ -6405,7 +6502,7 @@
         <w:t xml:space="preserve">infrastructure</w:t>
       </w:r>
       <w:r>
-        <w:t xml:space="preserve">, in which the algorithms are defined in terms of the practices and relations they are embedded in. Susan Leigh Star, one of Infrastructure Studies key theorists, stresses that infrastructures are</w:t>
+        <w:t xml:space="preserve">, in which the algorithms are defined in terms of the practices and relations they are embedded in. Susan Leigh Star, one key theorist of Infrastructure Studies, stresses that infrastructures are</w:t>
       </w:r>
       <w:r>
         <w:t xml:space="preserve"> </w:t>
@@ -6529,7 +6626,28 @@
         <w:t xml:space="preserve"> </w:t>
       </w:r>
       <w:r>
-        <w:t xml:space="preserve">as a shorthand for this idea of granting both humans and non-humans with measures of agency. These relations are made durable in material, strategy, discourse, and performance, which allows them to persist in time.</w:t>
+        <w:t xml:space="preserve">as a shorthand for this idea of granting both humans and non-humans with measures of agency. These relations are made durable in material, strategy, discourse, and performance, which allows them to persist in time, or as Latour memorably says</w:t>
+      </w:r>
+      <w:r>
+        <w:t xml:space="preserve"> </w:t>
+      </w:r>
+      <w:r>
+        <w:t xml:space="preserve">“</w:t>
+      </w:r>
+      <w:r>
+        <w:t xml:space="preserve">technology is society made durable</w:t>
+      </w:r>
+      <w:r>
+        <w:t xml:space="preserve">”</w:t>
+      </w:r>
+      <w:r>
+        <w:t xml:space="preserve"> </w:t>
+      </w:r>
+      <w:r>
+        <w:t xml:space="preserve">(Latour, 1990)</w:t>
+      </w:r>
+      <w:r>
+        <w:t xml:space="preserve">.</w:t>
       </w:r>
     </w:p>
     <w:p>
@@ -6835,7 +6953,7 @@
         <w:t xml:space="preserve">(“Web archives 2015,” 2018)</w:t>
       </w:r>
       <w:r>
-        <w:t xml:space="preserve">. This conference brought together a diverse set of individuals involved in web archiving: archivists, researchers who used web archives, administrators of museums and libraries, open source software developers, and vendor representatives. A loose set of interview questions will be developed, which will be drawn upon to guide participants into sharing information about how they select content from the web for their archives. But as a practitioner in the web archiving field myself, these will be conversational, unstructured, and will seek to elaborate participant’s stories about how they have collected from the web. Interviews will be recorded, transcribed, and coded using inductive thematic analysis to derive key factors that influence and shape appraisal practices in web archives.</w:t>
+        <w:t xml:space="preserve">. This conference brought together a diverse set of individuals involved in web archiving: archivists, researchers who used web archives, administrators of museums and libraries, open source software developers, and vendor representatives. A semi-structured set of interview questions will be developed, which will be drawn upon to guide participants into sharing information about how they select content from the web for their archives. But as a practitioner in the web archiving field myself, these will be conversational, unstructured, and will seek to elaborate participant’s stories about how they have collected from the web. Interviews will be recorded, transcribed, and coded using inductive thematic analysis to derive key factors that influence and shape appraisal practices in web archives.</w:t>
       </w:r>
     </w:p>
     <w:p>
@@ -6843,7 +6961,19 @@
         <w:pStyle w:val="BodyText"/>
       </w:pPr>
       <w:r>
-        <w:t xml:space="preserve">After identifying emergent themes I will use Critical Discourse Analysis (CDA) to examine in detail the words practitioners use, the conventions they have stabilized, the context they share, how they learn from each other in communities of practice</w:t>
+        <w:t xml:space="preserve">After identifying emergent themes using MAXQDA</w:t>
+      </w:r>
+      <w:r>
+        <w:rPr>
+          <w:rStyle w:val="FootnoteReference"/>
+        </w:rPr>
+        <w:footnoteReference w:id="50"/>
+      </w:r>
+      <w:r>
+        <w:t xml:space="preserve"> </w:t>
+      </w:r>
+      <w:r>
+        <w:t xml:space="preserve">I will use Critical Discourse Analysis (CDA) to examine in detail the words practitioners use, the conventions they have stabilized, the context they share, how they learn from each other in communities of practice</w:t>
       </w:r>
       <w:r>
         <w:t xml:space="preserve"> </w:t>
@@ -6877,11 +7007,11 @@
       <w:pPr>
         <w:pStyle w:val="Heading3"/>
       </w:pPr>
-      <w:bookmarkStart w:id="50" w:name="implementing-appraisal"/>
+      <w:bookmarkStart w:id="51" w:name="implementing-appraisal"/>
       <w:r>
         <w:t xml:space="preserve">Implementing Appraisal</w:t>
       </w:r>
-      <w:bookmarkEnd w:id="50"/>
+      <w:bookmarkEnd w:id="51"/>
     </w:p>
     <w:p>
       <w:pPr>
@@ -6960,13 +7090,13 @@
     </w:p>
     <w:p>
       <w:pPr>
-        <w:pStyle w:val="Heading3"/>
-      </w:pPr>
-      <w:bookmarkStart w:id="51" w:name="design"/>
+        <w:pStyle w:val="Heading2"/>
+      </w:pPr>
+      <w:bookmarkStart w:id="52" w:name="design"/>
       <w:r>
         <w:t xml:space="preserve">Design</w:t>
       </w:r>
-      <w:bookmarkEnd w:id="51"/>
+      <w:bookmarkEnd w:id="52"/>
     </w:p>
     <w:p>
       <w:pPr>
@@ -6996,7 +7126,7 @@
         <w:pStyle w:val="BodyText"/>
       </w:pPr>
       <w:r>
-        <w:t xml:space="preserve">It also may be tempting to suggest that these two case studies will provide insights that can be used in the design of web archiving systems. While I don’t want to rule this out entirely, it is not explicit purpose of my research project to derive new designs for web archiving systems. Implications for design may not be practical given how different these two case studies are. It is much more likely that implications for theory and/or method might be achieved. I hope that this project will shed light on how web archives themselves are conceived, and how a more enlarged and theorized concept of web archiving practice can inform information studies pedagogy. As Dourish notes in his influential piece critiquing the role of ethnography in design:</w:t>
+        <w:t xml:space="preserve">It also may be tempting to suggest that these two case studies will provide insights that can be used in the design of web archiving systems. While I don’t want to rule this out entirely, it is not explicit purpose of my research project to derive new designs for web archiving systems. Implications for design may not be practical given how different these two case studies are. It is much more likely that implications for theory and/or method might be achieved. I hope that this project will shed light on how web archives themselves are conceived, and how a more enlarged and theorized concept of web archiving practice can enrich information studies pedagogy. As Dourish notes in his influential piece critiquing the role of ethnography in design:</w:t>
       </w:r>
     </w:p>
     <w:p>
@@ -7059,14 +7189,14 @@
       <w:pPr>
         <w:pStyle w:val="Heading1"/>
       </w:pPr>
-      <w:bookmarkStart w:id="52" w:name="iv.-references"/>
+      <w:bookmarkStart w:id="53" w:name="iv.-references"/>
       <w:r>
         <w:t xml:space="preserve">IV. References</w:t>
       </w:r>
-      <w:bookmarkEnd w:id="52"/>
-    </w:p>
-    <w:bookmarkStart w:id="309" w:name="refs"/>
-    <w:bookmarkStart w:id="53" w:name="ref-Abreu:2013"/>
+      <w:bookmarkEnd w:id="53"/>
+    </w:p>
+    <w:bookmarkStart w:id="311" w:name="refs"/>
+    <w:bookmarkStart w:id="54" w:name="ref-Abreu:2013"/>
     <w:p>
       <w:pPr>
         <w:pStyle w:val="Bibliography"/>
@@ -7090,8 +7220,8 @@
         <w:t xml:space="preserve">(pp. 549–554).</w:t>
       </w:r>
     </w:p>
-    <w:bookmarkEnd w:id="53"/>
-    <w:bookmarkStart w:id="55" w:name="ref-Acker:2016"/>
+    <w:bookmarkEnd w:id="54"/>
+    <w:bookmarkStart w:id="56" w:name="ref-Acker:2016"/>
     <w:p>
       <w:pPr>
         <w:pStyle w:val="Bibliography"/>
@@ -7114,7 +7244,7 @@
       <w:r>
         <w:t xml:space="preserve"> </w:t>
       </w:r>
-      <w:hyperlink r:id="rId54">
+      <w:hyperlink r:id="rId55">
         <w:r>
           <w:rPr>
             <w:rStyle w:val="Hyperlink"/>
@@ -7123,8 +7253,8 @@
         </w:r>
       </w:hyperlink>
     </w:p>
-    <w:bookmarkEnd w:id="55"/>
-    <w:bookmarkStart w:id="57" w:name="ref-Andersen:2013"/>
+    <w:bookmarkEnd w:id="56"/>
+    <w:bookmarkStart w:id="58" w:name="ref-Andersen:2013"/>
     <w:p>
       <w:pPr>
         <w:pStyle w:val="Bibliography"/>
@@ -7159,7 +7289,7 @@
       <w:r>
         <w:t xml:space="preserve"> </w:t>
       </w:r>
-      <w:hyperlink r:id="rId56">
+      <w:hyperlink r:id="rId57">
         <w:r>
           <w:rPr>
             <w:rStyle w:val="Hyperlink"/>
@@ -7168,8 +7298,8 @@
         </w:r>
       </w:hyperlink>
     </w:p>
-    <w:bookmarkEnd w:id="57"/>
-    <w:bookmarkStart w:id="58" w:name="ref-Anderson:2011"/>
+    <w:bookmarkEnd w:id="58"/>
+    <w:bookmarkStart w:id="59" w:name="ref-Anderson:2011"/>
     <w:p>
       <w:pPr>
         <w:pStyle w:val="Bibliography"/>
@@ -7193,8 +7323,8 @@
         <w:t xml:space="preserve">(PhD thesis). University of California, Los Angeles.</w:t>
       </w:r>
     </w:p>
-    <w:bookmarkEnd w:id="58"/>
-    <w:bookmarkStart w:id="59" w:name="ref-Arnold:2014"/>
+    <w:bookmarkEnd w:id="59"/>
+    <w:bookmarkStart w:id="60" w:name="ref-Arnold:2014"/>
     <w:p>
       <w:pPr>
         <w:pStyle w:val="Bibliography"/>
@@ -7227,8 +7357,8 @@
         <w:t xml:space="preserve">(2), 510–533.</w:t>
       </w:r>
     </w:p>
-    <w:bookmarkEnd w:id="59"/>
-    <w:bookmarkStart w:id="60" w:name="ref-Aronson:2017"/>
+    <w:bookmarkEnd w:id="60"/>
+    <w:bookmarkStart w:id="61" w:name="ref-Aronson:2017"/>
     <w:p>
       <w:pPr>
         <w:pStyle w:val="Bibliography"/>
@@ -7261,8 +7391,8 @@
         <w:t xml:space="preserve">(1).</w:t>
       </w:r>
     </w:p>
-    <w:bookmarkEnd w:id="60"/>
-    <w:bookmarkStart w:id="61" w:name="ref-BaezaYates:2005"/>
+    <w:bookmarkEnd w:id="61"/>
+    <w:bookmarkStart w:id="62" w:name="ref-BaezaYates:2005"/>
     <w:p>
       <w:pPr>
         <w:pStyle w:val="Bibliography"/>
@@ -7283,8 +7413,8 @@
         <w:t xml:space="preserve">. Chiba, Japan.</w:t>
       </w:r>
     </w:p>
-    <w:bookmarkEnd w:id="61"/>
-    <w:bookmarkStart w:id="62" w:name="ref-Bailey:2013a"/>
+    <w:bookmarkEnd w:id="62"/>
+    <w:bookmarkStart w:id="63" w:name="ref-Bailey:2013a"/>
     <w:p>
       <w:pPr>
         <w:pStyle w:val="Bibliography"/>
@@ -7317,8 +7447,8 @@
         <w:t xml:space="preserve">.</w:t>
       </w:r>
     </w:p>
-    <w:bookmarkEnd w:id="62"/>
-    <w:bookmarkStart w:id="64" w:name="ref-Bandaru:2015"/>
+    <w:bookmarkEnd w:id="63"/>
+    <w:bookmarkStart w:id="65" w:name="ref-Bandaru:2015"/>
     <w:p>
       <w:pPr>
         <w:pStyle w:val="Bibliography"/>
@@ -7329,7 +7459,7 @@
       <w:r>
         <w:t xml:space="preserve"> </w:t>
       </w:r>
-      <w:hyperlink r:id="rId63">
+      <w:hyperlink r:id="rId64">
         <w:r>
           <w:rPr>
             <w:rStyle w:val="Hyperlink"/>
@@ -7338,8 +7468,8 @@
         </w:r>
       </w:hyperlink>
     </w:p>
-    <w:bookmarkEnd w:id="64"/>
-    <w:bookmarkStart w:id="66" w:name="ref-Banos:2015"/>
+    <w:bookmarkEnd w:id="65"/>
+    <w:bookmarkStart w:id="67" w:name="ref-Banos:2015"/>
     <w:p>
       <w:pPr>
         <w:pStyle w:val="Bibliography"/>
@@ -7362,7 +7492,7 @@
       <w:r>
         <w:t xml:space="preserve"> </w:t>
       </w:r>
-      <w:hyperlink r:id="rId65">
+      <w:hyperlink r:id="rId66">
         <w:r>
           <w:rPr>
             <w:rStyle w:val="Hyperlink"/>
@@ -7371,8 +7501,8 @@
         </w:r>
       </w:hyperlink>
     </w:p>
-    <w:bookmarkEnd w:id="66"/>
-    <w:bookmarkStart w:id="68" w:name="ref-Barth:2011"/>
+    <w:bookmarkEnd w:id="67"/>
+    <w:bookmarkStart w:id="69" w:name="ref-Barth:2011"/>
     <w:p>
       <w:pPr>
         <w:pStyle w:val="Bibliography"/>
@@ -7398,7 +7528,7 @@
       <w:r>
         <w:t xml:space="preserve"> </w:t>
       </w:r>
-      <w:hyperlink r:id="rId67">
+      <w:hyperlink r:id="rId68">
         <w:r>
           <w:rPr>
             <w:rStyle w:val="Hyperlink"/>
@@ -7407,8 +7537,8 @@
         </w:r>
       </w:hyperlink>
     </w:p>
-    <w:bookmarkEnd w:id="68"/>
-    <w:bookmarkStart w:id="69" w:name="ref-Bastian:2001"/>
+    <w:bookmarkEnd w:id="69"/>
+    <w:bookmarkStart w:id="70" w:name="ref-Bastian:2001"/>
     <w:p>
       <w:pPr>
         <w:pStyle w:val="Bibliography"/>
@@ -7441,8 +7571,8 @@
         <w:t xml:space="preserve">, 76–94.</w:t>
       </w:r>
     </w:p>
-    <w:bookmarkEnd w:id="69"/>
-    <w:bookmarkStart w:id="71" w:name="ref-Bearman:1989"/>
+    <w:bookmarkEnd w:id="70"/>
+    <w:bookmarkStart w:id="72" w:name="ref-Bearman:1989"/>
     <w:p>
       <w:pPr>
         <w:pStyle w:val="Bibliography"/>
@@ -7477,7 +7607,7 @@
       <w:r>
         <w:t xml:space="preserve"> </w:t>
       </w:r>
-      <w:hyperlink r:id="rId70">
+      <w:hyperlink r:id="rId71">
         <w:r>
           <w:rPr>
             <w:rStyle w:val="Hyperlink"/>
@@ -7486,8 +7616,8 @@
         </w:r>
       </w:hyperlink>
     </w:p>
-    <w:bookmarkEnd w:id="71"/>
-    <w:bookmarkStart w:id="72" w:name="ref-BenDavid:2018"/>
+    <w:bookmarkEnd w:id="72"/>
+    <w:bookmarkStart w:id="73" w:name="ref-BenDavid:2018"/>
     <w:p>
       <w:pPr>
         <w:pStyle w:val="Bibliography"/>
@@ -7520,8 +7650,8 @@
         <w:t xml:space="preserve">(1-2), 179–201.</w:t>
       </w:r>
     </w:p>
-    <w:bookmarkEnd w:id="72"/>
-    <w:bookmarkStart w:id="73" w:name="ref-Benjamin:1999a"/>
+    <w:bookmarkEnd w:id="73"/>
+    <w:bookmarkStart w:id="74" w:name="ref-Benjamin:1999a"/>
     <w:p>
       <w:pPr>
         <w:pStyle w:val="Bibliography"/>
@@ -7545,8 +7675,8 @@
         <w:t xml:space="preserve">(pp. 211–244). Pimlico.</w:t>
       </w:r>
     </w:p>
-    <w:bookmarkEnd w:id="73"/>
-    <w:bookmarkStart w:id="74" w:name="ref-Benkler:2006"/>
+    <w:bookmarkEnd w:id="74"/>
+    <w:bookmarkStart w:id="75" w:name="ref-Benkler:2006"/>
     <w:p>
       <w:pPr>
         <w:pStyle w:val="Bibliography"/>
@@ -7567,8 +7697,8 @@
         <w:t xml:space="preserve">. Yale University Press.</w:t>
       </w:r>
     </w:p>
-    <w:bookmarkEnd w:id="74"/>
-    <w:bookmarkStart w:id="75" w:name="ref-BernersLee:2000"/>
+    <w:bookmarkEnd w:id="75"/>
+    <w:bookmarkStart w:id="76" w:name="ref-BernersLee:2000"/>
     <w:p>
       <w:pPr>
         <w:pStyle w:val="Bibliography"/>
@@ -7589,8 +7719,8 @@
         <w:t xml:space="preserve">. San Francisco: Harper.</w:t>
       </w:r>
     </w:p>
-    <w:bookmarkEnd w:id="75"/>
-    <w:bookmarkStart w:id="77" w:name="ref-Booms:1987"/>
+    <w:bookmarkEnd w:id="76"/>
+    <w:bookmarkStart w:id="78" w:name="ref-Booms:1987"/>
     <w:p>
       <w:pPr>
         <w:pStyle w:val="Bibliography"/>
@@ -7625,7 +7755,7 @@
       <w:r>
         <w:t xml:space="preserve"> </w:t>
       </w:r>
-      <w:hyperlink r:id="rId76">
+      <w:hyperlink r:id="rId77">
         <w:r>
           <w:rPr>
             <w:rStyle w:val="Hyperlink"/>
@@ -7634,8 +7764,8 @@
         </w:r>
       </w:hyperlink>
     </w:p>
-    <w:bookmarkEnd w:id="77"/>
-    <w:bookmarkStart w:id="78" w:name="ref-Bourdieu:1977"/>
+    <w:bookmarkEnd w:id="78"/>
+    <w:bookmarkStart w:id="79" w:name="ref-Bourdieu:1977"/>
     <w:p>
       <w:pPr>
         <w:pStyle w:val="Bibliography"/>
@@ -7659,8 +7789,8 @@
         <w:t xml:space="preserve">(Vol. 16). Cambridge University Press.</w:t>
       </w:r>
     </w:p>
-    <w:bookmarkEnd w:id="78"/>
-    <w:bookmarkStart w:id="79" w:name="ref-Bowker:2005"/>
+    <w:bookmarkEnd w:id="79"/>
+    <w:bookmarkStart w:id="80" w:name="ref-Bowker:2005"/>
     <w:p>
       <w:pPr>
         <w:pStyle w:val="Bibliography"/>
@@ -7684,8 +7814,8 @@
         <w:t xml:space="preserve">(Vol. 205). Cambridge, MA: MIT Press.</w:t>
       </w:r>
     </w:p>
-    <w:bookmarkEnd w:id="79"/>
-    <w:bookmarkStart w:id="80" w:name="ref-boyd:2012"/>
+    <w:bookmarkEnd w:id="80"/>
+    <w:bookmarkStart w:id="81" w:name="ref-boyd:2012"/>
     <w:p>
       <w:pPr>
         <w:pStyle w:val="Bibliography"/>
@@ -7718,8 +7848,8 @@
         <w:t xml:space="preserve">(5), 662–679.</w:t>
       </w:r>
     </w:p>
-    <w:bookmarkEnd w:id="80"/>
-    <w:bookmarkStart w:id="81" w:name="ref-Bratton:2016"/>
+    <w:bookmarkEnd w:id="81"/>
+    <w:bookmarkStart w:id="82" w:name="ref-Bratton:2016"/>
     <w:p>
       <w:pPr>
         <w:pStyle w:val="Bibliography"/>
@@ -7740,8 +7870,8 @@
         <w:t xml:space="preserve">. MIT Press.</w:t>
       </w:r>
     </w:p>
-    <w:bookmarkEnd w:id="81"/>
-    <w:bookmarkStart w:id="82" w:name="ref-Brichford:1977"/>
+    <w:bookmarkEnd w:id="82"/>
+    <w:bookmarkStart w:id="83" w:name="ref-Brichford:1977"/>
     <w:p>
       <w:pPr>
         <w:pStyle w:val="Bibliography"/>
@@ -7762,8 +7892,8 @@
         <w:t xml:space="preserve">. Society of American Archivists.</w:t>
       </w:r>
     </w:p>
-    <w:bookmarkEnd w:id="82"/>
-    <w:bookmarkStart w:id="83" w:name="ref-Brothman:2001"/>
+    <w:bookmarkEnd w:id="83"/>
+    <w:bookmarkStart w:id="84" w:name="ref-Brothman:2001"/>
     <w:p>
       <w:pPr>
         <w:pStyle w:val="Bibliography"/>
@@ -7796,8 +7926,8 @@
         <w:t xml:space="preserve">, 48–80.</w:t>
       </w:r>
     </w:p>
-    <w:bookmarkEnd w:id="83"/>
-    <w:bookmarkStart w:id="84" w:name="ref-Brown:1991"/>
+    <w:bookmarkEnd w:id="84"/>
+    <w:bookmarkStart w:id="85" w:name="ref-Brown:1991"/>
     <w:p>
       <w:pPr>
         <w:pStyle w:val="Bibliography"/>
@@ -7830,8 +7960,8 @@
         <w:t xml:space="preserve">.</w:t>
       </w:r>
     </w:p>
-    <w:bookmarkEnd w:id="84"/>
-    <w:bookmarkStart w:id="86" w:name="ref-Brugger:2017"/>
+    <w:bookmarkEnd w:id="85"/>
+    <w:bookmarkStart w:id="87" w:name="ref-Brugger:2017"/>
     <w:p>
       <w:pPr>
         <w:pStyle w:val="Bibliography"/>
@@ -7854,7 +7984,7 @@
       <w:r>
         <w:t xml:space="preserve"> </w:t>
       </w:r>
-      <w:hyperlink r:id="rId85">
+      <w:hyperlink r:id="rId86">
         <w:r>
           <w:rPr>
             <w:rStyle w:val="Hyperlink"/>
@@ -7863,8 +7993,8 @@
         </w:r>
       </w:hyperlink>
     </w:p>
-    <w:bookmarkEnd w:id="86"/>
-    <w:bookmarkStart w:id="87" w:name="ref-Buckland:1991"/>
+    <w:bookmarkEnd w:id="87"/>
+    <w:bookmarkStart w:id="88" w:name="ref-Buckland:1991"/>
     <w:p>
       <w:pPr>
         <w:pStyle w:val="Bibliography"/>
@@ -7897,8 +8027,8 @@
         <w:t xml:space="preserve">(5), 351–360.</w:t>
       </w:r>
     </w:p>
-    <w:bookmarkEnd w:id="87"/>
-    <w:bookmarkStart w:id="88" w:name="ref-Burton:2015"/>
+    <w:bookmarkEnd w:id="88"/>
+    <w:bookmarkStart w:id="89" w:name="ref-Burton:2015"/>
     <w:p>
       <w:pPr>
         <w:pStyle w:val="Bibliography"/>
@@ -7922,8 +8052,8 @@
         <w:t xml:space="preserve">(PhD thesis). University of Michigan.</w:t>
       </w:r>
     </w:p>
-    <w:bookmarkEnd w:id="88"/>
-    <w:bookmarkStart w:id="89" w:name="ref-Caswell:2016"/>
+    <w:bookmarkEnd w:id="89"/>
+    <w:bookmarkStart w:id="90" w:name="ref-Caswell:2016"/>
     <w:p>
       <w:pPr>
         <w:pStyle w:val="Bibliography"/>
@@ -7956,8 +8086,8 @@
         <w:t xml:space="preserve">, 23–43.</w:t>
       </w:r>
     </w:p>
-    <w:bookmarkEnd w:id="89"/>
-    <w:bookmarkStart w:id="91" w:name="ref-Ceglowski:2011"/>
+    <w:bookmarkEnd w:id="90"/>
+    <w:bookmarkStart w:id="92" w:name="ref-Ceglowski:2011"/>
     <w:p>
       <w:pPr>
         <w:pStyle w:val="Bibliography"/>
@@ -7968,7 +8098,7 @@
       <w:r>
         <w:t xml:space="preserve"> </w:t>
       </w:r>
-      <w:hyperlink r:id="rId90">
+      <w:hyperlink r:id="rId91">
         <w:r>
           <w:rPr>
             <w:rStyle w:val="Hyperlink"/>
@@ -7977,8 +8107,8 @@
         </w:r>
       </w:hyperlink>
     </w:p>
-    <w:bookmarkEnd w:id="91"/>
-    <w:bookmarkStart w:id="93" w:name="ref-Christen:2017"/>
+    <w:bookmarkEnd w:id="92"/>
+    <w:bookmarkStart w:id="94" w:name="ref-Christen:2017"/>
     <w:p>
       <w:pPr>
         <w:pStyle w:val="Bibliography"/>
@@ -8013,7 +8143,7 @@
       <w:r>
         <w:t xml:space="preserve"> </w:t>
       </w:r>
-      <w:hyperlink r:id="rId92">
+      <w:hyperlink r:id="rId93">
         <w:r>
           <w:rPr>
             <w:rStyle w:val="Hyperlink"/>
@@ -8022,8 +8152,8 @@
         </w:r>
       </w:hyperlink>
     </w:p>
-    <w:bookmarkEnd w:id="93"/>
-    <w:bookmarkStart w:id="94" w:name="ref-Chun:2011"/>
+    <w:bookmarkEnd w:id="94"/>
+    <w:bookmarkStart w:id="95" w:name="ref-Chun:2011"/>
     <w:p>
       <w:pPr>
         <w:pStyle w:val="Bibliography"/>
@@ -8044,8 +8174,8 @@
         <w:t xml:space="preserve">. MIT Press.</w:t>
       </w:r>
     </w:p>
-    <w:bookmarkEnd w:id="94"/>
-    <w:bookmarkStart w:id="95" w:name="ref-Cifor:2016b"/>
+    <w:bookmarkEnd w:id="95"/>
+    <w:bookmarkStart w:id="96" w:name="ref-Cifor:2016b"/>
     <w:p>
       <w:pPr>
         <w:pStyle w:val="Bibliography"/>
@@ -8078,8 +8208,8 @@
         <w:t xml:space="preserve">(1), 7–31.</w:t>
       </w:r>
     </w:p>
-    <w:bookmarkEnd w:id="95"/>
-    <w:bookmarkStart w:id="96" w:name="ref-Cifor:2018"/>
+    <w:bookmarkEnd w:id="96"/>
+    <w:bookmarkStart w:id="97" w:name="ref-Cifor:2018"/>
     <w:p>
       <w:pPr>
         <w:pStyle w:val="Bibliography"/>
@@ -8112,8 +8242,8 @@
         <w:t xml:space="preserve">(2), 69–95.</w:t>
       </w:r>
     </w:p>
-    <w:bookmarkEnd w:id="96"/>
-    <w:bookmarkStart w:id="97" w:name="ref-Cobb:2005"/>
+    <w:bookmarkEnd w:id="97"/>
+    <w:bookmarkStart w:id="98" w:name="ref-Cobb:2005"/>
     <w:p>
       <w:pPr>
         <w:pStyle w:val="Bibliography"/>
@@ -8134,8 +8264,8 @@
         <w:t xml:space="preserve">.</w:t>
       </w:r>
     </w:p>
-    <w:bookmarkEnd w:id="97"/>
-    <w:bookmarkStart w:id="98" w:name="ref-Cohn:2016"/>
+    <w:bookmarkEnd w:id="98"/>
+    <w:bookmarkStart w:id="99" w:name="ref-Cohn:2016"/>
     <w:p>
       <w:pPr>
         <w:pStyle w:val="Bibliography"/>
@@ -8159,8 +8289,8 @@
         <w:t xml:space="preserve">(pp. 1509–1521). Association for Computing Machinery.</w:t>
       </w:r>
     </w:p>
-    <w:bookmarkEnd w:id="98"/>
-    <w:bookmarkStart w:id="99" w:name="ref-Cohn:2013"/>
+    <w:bookmarkEnd w:id="99"/>
+    <w:bookmarkStart w:id="100" w:name="ref-Cohn:2013"/>
     <w:p>
       <w:pPr>
         <w:pStyle w:val="Bibliography"/>
@@ -8184,8 +8314,8 @@
         <w:t xml:space="preserve">(PhD thesis). University of California at Irvine.</w:t>
       </w:r>
     </w:p>
-    <w:bookmarkEnd w:id="99"/>
-    <w:bookmarkStart w:id="100" w:name="ref-Cook:1993"/>
+    <w:bookmarkEnd w:id="100"/>
+    <w:bookmarkStart w:id="101" w:name="ref-Cook:1993"/>
     <w:p>
       <w:pPr>
         <w:pStyle w:val="Bibliography"/>
@@ -8218,8 +8348,8 @@
         <w:t xml:space="preserve">, 24–37.</w:t>
       </w:r>
     </w:p>
-    <w:bookmarkEnd w:id="100"/>
-    <w:bookmarkStart w:id="101" w:name="ref-Cook:1994"/>
+    <w:bookmarkEnd w:id="101"/>
+    <w:bookmarkStart w:id="102" w:name="ref-Cook:1994"/>
     <w:p>
       <w:pPr>
         <w:pStyle w:val="Bibliography"/>
@@ -8252,8 +8382,8 @@
         <w:t xml:space="preserve">(2), 300–328.</w:t>
       </w:r>
     </w:p>
-    <w:bookmarkEnd w:id="101"/>
-    <w:bookmarkStart w:id="102" w:name="ref-Cook:2004a"/>
+    <w:bookmarkEnd w:id="102"/>
+    <w:bookmarkStart w:id="103" w:name="ref-Cook:2004a"/>
     <w:p>
       <w:pPr>
         <w:pStyle w:val="Bibliography"/>
@@ -8286,8 +8416,8 @@
         <w:t xml:space="preserve">(1), 5–18.</w:t>
       </w:r>
     </w:p>
-    <w:bookmarkEnd w:id="102"/>
-    <w:bookmarkStart w:id="103" w:name="ref-Cook:2005a"/>
+    <w:bookmarkEnd w:id="103"/>
+    <w:bookmarkStart w:id="104" w:name="ref-Cook:2005a"/>
     <w:p>
       <w:pPr>
         <w:pStyle w:val="Bibliography"/>
@@ -8320,8 +8450,8 @@
         <w:t xml:space="preserve">(2-4), 101–161.</w:t>
       </w:r>
     </w:p>
-    <w:bookmarkEnd w:id="103"/>
-    <w:bookmarkStart w:id="104" w:name="ref-Cook:2011"/>
+    <w:bookmarkEnd w:id="104"/>
+    <w:bookmarkStart w:id="105" w:name="ref-Cook:2011"/>
     <w:p>
       <w:pPr>
         <w:pStyle w:val="Bibliography"/>
@@ -8354,8 +8484,8 @@
         <w:t xml:space="preserve">(2), 173–189.</w:t>
       </w:r>
     </w:p>
-    <w:bookmarkEnd w:id="104"/>
-    <w:bookmarkStart w:id="105" w:name="ref-Cook:2013"/>
+    <w:bookmarkEnd w:id="105"/>
+    <w:bookmarkStart w:id="106" w:name="ref-Cook:2013"/>
     <w:p>
       <w:pPr>
         <w:pStyle w:val="Bibliography"/>
@@ -8388,8 +8518,8 @@
         <w:t xml:space="preserve">(2-3), 95–120.</w:t>
       </w:r>
     </w:p>
-    <w:bookmarkEnd w:id="105"/>
-    <w:bookmarkStart w:id="106" w:name="ref-Cormen:2009"/>
+    <w:bookmarkEnd w:id="106"/>
+    <w:bookmarkStart w:id="107" w:name="ref-Cormen:2009"/>
     <w:p>
       <w:pPr>
         <w:pStyle w:val="Bibliography"/>
@@ -8413,8 +8543,8 @@
         <w:t xml:space="preserve">(3rd ed.). MIT Press.</w:t>
       </w:r>
     </w:p>
-    <w:bookmarkEnd w:id="106"/>
-    <w:bookmarkStart w:id="107" w:name="ref-Cox:1988"/>
+    <w:bookmarkEnd w:id="107"/>
+    <w:bookmarkStart w:id="108" w:name="ref-Cox:1988"/>
     <w:p>
       <w:pPr>
         <w:pStyle w:val="Bibliography"/>
@@ -8447,8 +8577,8 @@
         <w:t xml:space="preserve">(1-2), 28–42.</w:t>
       </w:r>
     </w:p>
-    <w:bookmarkEnd w:id="107"/>
-    <w:bookmarkStart w:id="108" w:name="ref-Cubitt:2016"/>
+    <w:bookmarkEnd w:id="108"/>
+    <w:bookmarkStart w:id="109" w:name="ref-Cubitt:2016"/>
     <w:p>
       <w:pPr>
         <w:pStyle w:val="Bibliography"/>
@@ -8469,8 +8599,8 @@
         <w:t xml:space="preserve">. Duke University Press.</w:t>
       </w:r>
     </w:p>
-    <w:bookmarkEnd w:id="108"/>
-    <w:bookmarkStart w:id="109" w:name="ref-Diakopoulos:2014"/>
+    <w:bookmarkEnd w:id="109"/>
+    <w:bookmarkStart w:id="110" w:name="ref-Diakopoulos:2014"/>
     <w:p>
       <w:pPr>
         <w:pStyle w:val="Bibliography"/>
@@ -8491,8 +8621,8 @@
         <w:t xml:space="preserve">. Tow Center for Digital Journalism, Columbia University.</w:t>
       </w:r>
     </w:p>
-    <w:bookmarkEnd w:id="109"/>
-    <w:bookmarkStart w:id="110" w:name="ref-Dillon:2017"/>
+    <w:bookmarkEnd w:id="110"/>
+    <w:bookmarkStart w:id="111" w:name="ref-Dillon:2017"/>
     <w:p>
       <w:pPr>
         <w:pStyle w:val="Bibliography"/>
@@ -8525,8 +8655,8 @@
         <w:t xml:space="preserve">(6), 186–192.</w:t>
       </w:r>
     </w:p>
-    <w:bookmarkEnd w:id="110"/>
-    <w:bookmarkStart w:id="111" w:name="ref-DiSalvo:2010"/>
+    <w:bookmarkEnd w:id="111"/>
+    <w:bookmarkStart w:id="112" w:name="ref-DiSalvo:2010"/>
     <w:p>
       <w:pPr>
         <w:pStyle w:val="Bibliography"/>
@@ -8550,8 +8680,8 @@
         <w:t xml:space="preserve">(pp. 1975–1984). ACM.</w:t>
       </w:r>
     </w:p>
-    <w:bookmarkEnd w:id="111"/>
-    <w:bookmarkStart w:id="112" w:name="ref-Dobra:2004"/>
+    <w:bookmarkEnd w:id="112"/>
+    <w:bookmarkStart w:id="113" w:name="ref-Dobra:2004"/>
     <w:p>
       <w:pPr>
         <w:pStyle w:val="Bibliography"/>
@@ -8575,8 +8705,8 @@
         <w:t xml:space="preserve">(pp. 23–43). Springer.</w:t>
       </w:r>
     </w:p>
-    <w:bookmarkEnd w:id="112"/>
-    <w:bookmarkStart w:id="114" w:name="ref-Dourish:2006"/>
+    <w:bookmarkEnd w:id="113"/>
+    <w:bookmarkStart w:id="115" w:name="ref-Dourish:2006"/>
     <w:p>
       <w:pPr>
         <w:pStyle w:val="Bibliography"/>
@@ -8602,7 +8732,7 @@
       <w:r>
         <w:t xml:space="preserve"> </w:t>
       </w:r>
-      <w:hyperlink r:id="rId113">
+      <w:hyperlink r:id="rId114">
         <w:r>
           <w:rPr>
             <w:rStyle w:val="Hyperlink"/>
@@ -8611,8 +8741,8 @@
         </w:r>
       </w:hyperlink>
     </w:p>
-    <w:bookmarkEnd w:id="114"/>
-    <w:bookmarkStart w:id="115" w:name="ref-Dourish:2017"/>
+    <w:bookmarkEnd w:id="115"/>
+    <w:bookmarkStart w:id="116" w:name="ref-Dourish:2017"/>
     <w:p>
       <w:pPr>
         <w:pStyle w:val="Bibliography"/>
@@ -8633,8 +8763,8 @@
         <w:t xml:space="preserve">. MIT Press.</w:t>
       </w:r>
     </w:p>
-    <w:bookmarkEnd w:id="115"/>
-    <w:bookmarkStart w:id="116" w:name="ref-Duncan:2016"/>
+    <w:bookmarkEnd w:id="116"/>
+    <w:bookmarkStart w:id="117" w:name="ref-Duncan:2016"/>
     <w:p>
       <w:pPr>
         <w:pStyle w:val="Bibliography"/>
@@ -8667,8 +8797,8 @@
         <w:t xml:space="preserve">(2), 116–126.</w:t>
       </w:r>
     </w:p>
-    <w:bookmarkEnd w:id="116"/>
-    <w:bookmarkStart w:id="117" w:name="ref-Duranti:1994"/>
+    <w:bookmarkEnd w:id="117"/>
+    <w:bookmarkStart w:id="118" w:name="ref-Duranti:1994"/>
     <w:p>
       <w:pPr>
         <w:pStyle w:val="Bibliography"/>
@@ -8689,8 +8819,8 @@
         <w:t xml:space="preserve">, 328–344.</w:t>
       </w:r>
     </w:p>
-    <w:bookmarkEnd w:id="117"/>
-    <w:bookmarkStart w:id="118" w:name="ref-Duranti:2010"/>
+    <w:bookmarkEnd w:id="118"/>
+    <w:bookmarkStart w:id="119" w:name="ref-Duranti:2010"/>
     <w:p>
       <w:pPr>
         <w:pStyle w:val="Bibliography"/>
@@ -8723,8 +8853,8 @@
         <w:t xml:space="preserve">(1), 78–95.</w:t>
       </w:r>
     </w:p>
-    <w:bookmarkEnd w:id="118"/>
-    <w:bookmarkStart w:id="120" w:name="ref-Eastwood:2002"/>
+    <w:bookmarkEnd w:id="119"/>
+    <w:bookmarkStart w:id="121" w:name="ref-Eastwood:2002"/>
     <w:p>
       <w:pPr>
         <w:pStyle w:val="Bibliography"/>
@@ -8759,7 +8889,7 @@
       <w:r>
         <w:t xml:space="preserve"> </w:t>
       </w:r>
-      <w:hyperlink r:id="rId119">
+      <w:hyperlink r:id="rId120">
         <w:r>
           <w:rPr>
             <w:rStyle w:val="Hyperlink"/>
@@ -8768,8 +8898,8 @@
         </w:r>
       </w:hyperlink>
     </w:p>
-    <w:bookmarkEnd w:id="120"/>
-    <w:bookmarkStart w:id="121" w:name="ref-Edwards:2011a"/>
+    <w:bookmarkEnd w:id="121"/>
+    <w:bookmarkStart w:id="122" w:name="ref-Edwards:2011a"/>
     <w:p>
       <w:pPr>
         <w:pStyle w:val="Bibliography"/>
@@ -8790,8 +8920,8 @@
         <w:t xml:space="preserve">, 0306312711413314.</w:t>
       </w:r>
     </w:p>
-    <w:bookmarkEnd w:id="121"/>
-    <w:bookmarkStart w:id="122" w:name="ref-Edwards:2010"/>
+    <w:bookmarkEnd w:id="122"/>
+    <w:bookmarkStart w:id="123" w:name="ref-Edwards:2010"/>
     <w:p>
       <w:pPr>
         <w:pStyle w:val="Bibliography"/>
@@ -8812,8 +8942,8 @@
         <w:t xml:space="preserve">. MIT Press.</w:t>
       </w:r>
     </w:p>
-    <w:bookmarkEnd w:id="122"/>
-    <w:bookmarkStart w:id="123" w:name="ref-Ehn:1988"/>
+    <w:bookmarkEnd w:id="123"/>
+    <w:bookmarkStart w:id="124" w:name="ref-Ehn:1988"/>
     <w:p>
       <w:pPr>
         <w:pStyle w:val="Bibliography"/>
@@ -8837,8 +8967,8 @@
         <w:t xml:space="preserve">(PhD thesis). Arbetslivscentrum.</w:t>
       </w:r>
     </w:p>
-    <w:bookmarkEnd w:id="123"/>
-    <w:bookmarkStart w:id="124" w:name="ref-Ernst:2013"/>
+    <w:bookmarkEnd w:id="124"/>
+    <w:bookmarkStart w:id="125" w:name="ref-Ernst:2013"/>
     <w:p>
       <w:pPr>
         <w:pStyle w:val="Bibliography"/>
@@ -8859,8 +8989,8 @@
         <w:t xml:space="preserve">. University of Minnesota Press.</w:t>
       </w:r>
     </w:p>
-    <w:bookmarkEnd w:id="124"/>
-    <w:bookmarkStart w:id="125" w:name="ref-Felt:2007"/>
+    <w:bookmarkEnd w:id="125"/>
+    <w:bookmarkStart w:id="126" w:name="ref-Felt:2007"/>
     <w:p>
       <w:pPr>
         <w:pStyle w:val="Bibliography"/>
@@ -8881,8 +9011,8 @@
         <w:t xml:space="preserve">. (U. Felt, R. Fouché, C. A. Miller, &amp; L. Smith-Doerr, Eds.) (4th ed.). MIT Press.</w:t>
       </w:r>
     </w:p>
-    <w:bookmarkEnd w:id="125"/>
-    <w:bookmarkStart w:id="126" w:name="ref-Fenlon:2017"/>
+    <w:bookmarkEnd w:id="126"/>
+    <w:bookmarkStart w:id="127" w:name="ref-Fenlon:2017"/>
     <w:p>
       <w:pPr>
         <w:pStyle w:val="Bibliography"/>
@@ -8906,8 +9036,8 @@
         <w:t xml:space="preserve">(PhD thesis). University of Illinois Urbana-Champaign.</w:t>
       </w:r>
     </w:p>
-    <w:bookmarkEnd w:id="126"/>
-    <w:bookmarkStart w:id="128" w:name="ref-Fielding:2000"/>
+    <w:bookmarkEnd w:id="127"/>
+    <w:bookmarkStart w:id="129" w:name="ref-Fielding:2000"/>
     <w:p>
       <w:pPr>
         <w:pStyle w:val="Bibliography"/>
@@ -8933,7 +9063,7 @@
       <w:r>
         <w:t xml:space="preserve"> </w:t>
       </w:r>
-      <w:hyperlink r:id="rId127">
+      <w:hyperlink r:id="rId128">
         <w:r>
           <w:rPr>
             <w:rStyle w:val="Hyperlink"/>
@@ -8942,8 +9072,8 @@
         </w:r>
       </w:hyperlink>
     </w:p>
-    <w:bookmarkEnd w:id="128"/>
-    <w:bookmarkStart w:id="130" w:name="ref-Fielding:2014"/>
+    <w:bookmarkEnd w:id="129"/>
+    <w:bookmarkStart w:id="131" w:name="ref-Fielding:2014"/>
     <w:p>
       <w:pPr>
         <w:pStyle w:val="Bibliography"/>
@@ -8969,7 +9099,7 @@
       <w:r>
         <w:t xml:space="preserve"> </w:t>
       </w:r>
-      <w:hyperlink r:id="rId129">
+      <w:hyperlink r:id="rId130">
         <w:r>
           <w:rPr>
             <w:rStyle w:val="Hyperlink"/>
@@ -8978,8 +9108,8 @@
         </w:r>
       </w:hyperlink>
     </w:p>
-    <w:bookmarkEnd w:id="130"/>
-    <w:bookmarkStart w:id="131" w:name="ref-Fielding:1994"/>
+    <w:bookmarkEnd w:id="131"/>
+    <w:bookmarkStart w:id="132" w:name="ref-Fielding:1994"/>
     <w:p>
       <w:pPr>
         <w:pStyle w:val="Bibliography"/>
@@ -9012,8 +9142,8 @@
         <w:t xml:space="preserve">(2), 193–204.</w:t>
       </w:r>
     </w:p>
-    <w:bookmarkEnd w:id="131"/>
-    <w:bookmarkStart w:id="132" w:name="ref-Flinn:2007"/>
+    <w:bookmarkEnd w:id="132"/>
+    <w:bookmarkStart w:id="133" w:name="ref-Flinn:2007"/>
     <w:p>
       <w:pPr>
         <w:pStyle w:val="Bibliography"/>
@@ -9046,8 +9176,8 @@
         <w:t xml:space="preserve">(2), 151–176.</w:t>
       </w:r>
     </w:p>
-    <w:bookmarkEnd w:id="132"/>
-    <w:bookmarkStart w:id="133" w:name="ref-Flinn:2011"/>
+    <w:bookmarkEnd w:id="133"/>
+    <w:bookmarkStart w:id="134" w:name="ref-Flinn:2011"/>
     <w:p>
       <w:pPr>
         <w:pStyle w:val="Bibliography"/>
@@ -9080,8 +9210,8 @@
         <w:t xml:space="preserve">(2).</w:t>
       </w:r>
     </w:p>
-    <w:bookmarkEnd w:id="133"/>
-    <w:bookmarkStart w:id="134" w:name="ref-Flinn:2009"/>
+    <w:bookmarkEnd w:id="134"/>
+    <w:bookmarkStart w:id="135" w:name="ref-Flinn:2009"/>
     <w:p>
       <w:pPr>
         <w:pStyle w:val="Bibliography"/>
@@ -9114,8 +9244,8 @@
         <w:t xml:space="preserve">(1-2), 71–86.</w:t>
       </w:r>
     </w:p>
-    <w:bookmarkEnd w:id="134"/>
-    <w:bookmarkStart w:id="135" w:name="ref-Foscarini:2017"/>
+    <w:bookmarkEnd w:id="135"/>
+    <w:bookmarkStart w:id="136" w:name="ref-Foscarini:2017"/>
     <w:p>
       <w:pPr>
         <w:pStyle w:val="Bibliography"/>
@@ -9139,8 +9269,8 @@
         <w:t xml:space="preserve">(pp. 107–134). Libraries Unlimited.</w:t>
       </w:r>
     </w:p>
-    <w:bookmarkEnd w:id="135"/>
-    <w:bookmarkStart w:id="136" w:name="ref-Foucault:1982"/>
+    <w:bookmarkEnd w:id="136"/>
+    <w:bookmarkStart w:id="137" w:name="ref-Foucault:1982"/>
     <w:p>
       <w:pPr>
         <w:pStyle w:val="Bibliography"/>
@@ -9173,8 +9303,8 @@
         <w:t xml:space="preserve">(4), 777–795.</w:t>
       </w:r>
     </w:p>
-    <w:bookmarkEnd w:id="136"/>
-    <w:bookmarkStart w:id="137" w:name="ref-Foucault:1986"/>
+    <w:bookmarkEnd w:id="137"/>
+    <w:bookmarkStart w:id="138" w:name="ref-Foucault:1986"/>
     <w:p>
       <w:pPr>
         <w:pStyle w:val="Bibliography"/>
@@ -9207,8 +9337,8 @@
         <w:t xml:space="preserve">(1), 22–27.</w:t>
       </w:r>
     </w:p>
-    <w:bookmarkEnd w:id="137"/>
-    <w:bookmarkStart w:id="138" w:name="ref-Foucault:1991"/>
+    <w:bookmarkEnd w:id="138"/>
+    <w:bookmarkStart w:id="139" w:name="ref-Foucault:1991"/>
     <w:p>
       <w:pPr>
         <w:pStyle w:val="Bibliography"/>
@@ -9217,8 +9347,8 @@
         <w:t xml:space="preserve">Foucault, M. (1991). The foucault effect: Studies in governmentality. In (pp. 87–104). University of Chicago Press.</w:t>
       </w:r>
     </w:p>
-    <w:bookmarkEnd w:id="138"/>
-    <w:bookmarkStart w:id="139" w:name="ref-Foucault:2008"/>
+    <w:bookmarkEnd w:id="139"/>
+    <w:bookmarkStart w:id="140" w:name="ref-Foucault:2008"/>
     <w:p>
       <w:pPr>
         <w:pStyle w:val="Bibliography"/>
@@ -9239,8 +9369,8 @@
         <w:t xml:space="preserve">. Springer.</w:t>
       </w:r>
     </w:p>
-    <w:bookmarkEnd w:id="139"/>
-    <w:bookmarkStart w:id="140" w:name="ref-Galloway:2004"/>
+    <w:bookmarkEnd w:id="140"/>
+    <w:bookmarkStart w:id="141" w:name="ref-Galloway:2004"/>
     <w:p>
       <w:pPr>
         <w:pStyle w:val="Bibliography"/>
@@ -9261,8 +9391,8 @@
         <w:t xml:space="preserve">. Cambridge: MIT Press.</w:t>
       </w:r>
     </w:p>
-    <w:bookmarkEnd w:id="140"/>
-    <w:bookmarkStart w:id="141" w:name="ref-Gee:2004"/>
+    <w:bookmarkEnd w:id="141"/>
+    <w:bookmarkStart w:id="142" w:name="ref-Gee:2004"/>
     <w:p>
       <w:pPr>
         <w:pStyle w:val="Bibliography"/>
@@ -9286,8 +9416,8 @@
         <w:t xml:space="preserve">(pp. 49–80). Routledge.</w:t>
       </w:r>
     </w:p>
-    <w:bookmarkEnd w:id="141"/>
-    <w:bookmarkStart w:id="143" w:name="ref-Geiger:2014"/>
+    <w:bookmarkEnd w:id="142"/>
+    <w:bookmarkStart w:id="144" w:name="ref-Geiger:2014"/>
     <w:p>
       <w:pPr>
         <w:pStyle w:val="Bibliography"/>
@@ -9310,7 +9440,7 @@
       <w:r>
         <w:t xml:space="preserve"> </w:t>
       </w:r>
-      <w:hyperlink r:id="rId142">
+      <w:hyperlink r:id="rId143">
         <w:r>
           <w:rPr>
             <w:rStyle w:val="Hyperlink"/>
@@ -9319,8 +9449,8 @@
         </w:r>
       </w:hyperlink>
     </w:p>
-    <w:bookmarkEnd w:id="143"/>
-    <w:bookmarkStart w:id="145" w:name="ref-Geiger:2011"/>
+    <w:bookmarkEnd w:id="144"/>
+    <w:bookmarkStart w:id="146" w:name="ref-Geiger:2011"/>
     <w:p>
       <w:pPr>
         <w:pStyle w:val="Bibliography"/>
@@ -9346,7 +9476,7 @@
       <w:r>
         <w:t xml:space="preserve"> </w:t>
       </w:r>
-      <w:hyperlink r:id="rId144">
+      <w:hyperlink r:id="rId145">
         <w:r>
           <w:rPr>
             <w:rStyle w:val="Hyperlink"/>
@@ -9355,8 +9485,8 @@
         </w:r>
       </w:hyperlink>
     </w:p>
-    <w:bookmarkEnd w:id="145"/>
-    <w:bookmarkStart w:id="146" w:name="ref-Giddens:1984"/>
+    <w:bookmarkEnd w:id="146"/>
+    <w:bookmarkStart w:id="147" w:name="ref-Giddens:1984"/>
     <w:p>
       <w:pPr>
         <w:pStyle w:val="Bibliography"/>
@@ -9377,8 +9507,8 @@
         <w:t xml:space="preserve">. University of California Press.</w:t>
       </w:r>
     </w:p>
-    <w:bookmarkEnd w:id="146"/>
-    <w:bookmarkStart w:id="147" w:name="ref-Gillespie:2010"/>
+    <w:bookmarkEnd w:id="147"/>
+    <w:bookmarkStart w:id="148" w:name="ref-Gillespie:2010"/>
     <w:p>
       <w:pPr>
         <w:pStyle w:val="Bibliography"/>
@@ -9411,8 +9541,8 @@
         <w:t xml:space="preserve">(3), 347–364.</w:t>
       </w:r>
     </w:p>
-    <w:bookmarkEnd w:id="147"/>
-    <w:bookmarkStart w:id="148" w:name="ref-Gillespie:2018"/>
+    <w:bookmarkEnd w:id="148"/>
+    <w:bookmarkStart w:id="149" w:name="ref-Gillespie:2018"/>
     <w:p>
       <w:pPr>
         <w:pStyle w:val="Bibliography"/>
@@ -9433,8 +9563,8 @@
         <w:t xml:space="preserve">. Yale University Press.</w:t>
       </w:r>
     </w:p>
-    <w:bookmarkEnd w:id="148"/>
-    <w:bookmarkStart w:id="150" w:name="ref-Gillespie:2015"/>
+    <w:bookmarkEnd w:id="149"/>
+    <w:bookmarkStart w:id="151" w:name="ref-Gillespie:2015"/>
     <w:p>
       <w:pPr>
         <w:pStyle w:val="Bibliography"/>
@@ -9445,7 +9575,7 @@
       <w:r>
         <w:t xml:space="preserve"> </w:t>
       </w:r>
-      <w:hyperlink r:id="rId149">
+      <w:hyperlink r:id="rId150">
         <w:r>
           <w:rPr>
             <w:rStyle w:val="Hyperlink"/>
@@ -9454,8 +9584,8 @@
         </w:r>
       </w:hyperlink>
     </w:p>
-    <w:bookmarkEnd w:id="150"/>
-    <w:bookmarkStart w:id="151" w:name="ref-Gilliland:2014"/>
+    <w:bookmarkEnd w:id="151"/>
+    <w:bookmarkStart w:id="152" w:name="ref-Gilliland:2014"/>
     <w:p>
       <w:pPr>
         <w:pStyle w:val="Bibliography"/>
@@ -9488,8 +9618,8 @@
         <w:t xml:space="preserve">(1), 79–88.</w:t>
       </w:r>
     </w:p>
-    <w:bookmarkEnd w:id="151"/>
-    <w:bookmarkStart w:id="152" w:name="ref-Gitelman:2013"/>
+    <w:bookmarkEnd w:id="152"/>
+    <w:bookmarkStart w:id="153" w:name="ref-Gitelman:2013"/>
     <w:p>
       <w:pPr>
         <w:pStyle w:val="Bibliography"/>
@@ -9513,8 +9643,8 @@
         <w:t xml:space="preserve">MIT Press.</w:t>
       </w:r>
     </w:p>
-    <w:bookmarkEnd w:id="152"/>
-    <w:bookmarkStart w:id="153" w:name="ref-Gitelman:2014"/>
+    <w:bookmarkEnd w:id="153"/>
+    <w:bookmarkStart w:id="154" w:name="ref-Gitelman:2014"/>
     <w:p>
       <w:pPr>
         <w:pStyle w:val="Bibliography"/>
@@ -9535,8 +9665,8 @@
         <w:t xml:space="preserve">. Duke University Press.</w:t>
       </w:r>
     </w:p>
-    <w:bookmarkEnd w:id="153"/>
-    <w:bookmarkStart w:id="155" w:name="ref-Goldman:2018"/>
+    <w:bookmarkEnd w:id="154"/>
+    <w:bookmarkStart w:id="156" w:name="ref-Goldman:2018"/>
     <w:p>
       <w:pPr>
         <w:pStyle w:val="Bibliography"/>
@@ -9559,7 +9689,7 @@
       <w:r>
         <w:t xml:space="preserve"> </w:t>
       </w:r>
-      <w:hyperlink r:id="rId154">
+      <w:hyperlink r:id="rId155">
         <w:r>
           <w:rPr>
             <w:rStyle w:val="Hyperlink"/>
@@ -9568,8 +9698,8 @@
         </w:r>
       </w:hyperlink>
     </w:p>
-    <w:bookmarkEnd w:id="155"/>
-    <w:bookmarkStart w:id="156" w:name="ref-Gomes:2006"/>
+    <w:bookmarkEnd w:id="156"/>
+    <w:bookmarkStart w:id="157" w:name="ref-Gomes:2006"/>
     <w:p>
       <w:pPr>
         <w:pStyle w:val="Bibliography"/>
@@ -9593,8 +9723,8 @@
         <w:t xml:space="preserve">(pp. 196–207). Springer.</w:t>
       </w:r>
     </w:p>
-    <w:bookmarkEnd w:id="156"/>
-    <w:bookmarkStart w:id="158" w:name="ref-Gossen:2015a"/>
+    <w:bookmarkEnd w:id="157"/>
+    <w:bookmarkStart w:id="159" w:name="ref-Gossen:2015a"/>
     <w:p>
       <w:pPr>
         <w:pStyle w:val="Bibliography"/>
@@ -9617,7 +9747,7 @@
       <w:r>
         <w:t xml:space="preserve"> </w:t>
       </w:r>
-      <w:hyperlink r:id="rId157">
+      <w:hyperlink r:id="rId158">
         <w:r>
           <w:rPr>
             <w:rStyle w:val="Hyperlink"/>
@@ -9626,8 +9756,8 @@
         </w:r>
       </w:hyperlink>
     </w:p>
-    <w:bookmarkEnd w:id="158"/>
-    <w:bookmarkStart w:id="159" w:name="ref-Gracy:2007"/>
+    <w:bookmarkEnd w:id="159"/>
+    <w:bookmarkStart w:id="160" w:name="ref-Gracy:2007"/>
     <w:p>
       <w:pPr>
         <w:pStyle w:val="Bibliography"/>
@@ -9660,8 +9790,8 @@
         <w:t xml:space="preserve">(1), 183–197.</w:t>
       </w:r>
     </w:p>
-    <w:bookmarkEnd w:id="159"/>
-    <w:bookmarkStart w:id="160" w:name="ref-Graham:2007"/>
+    <w:bookmarkEnd w:id="160"/>
+    <w:bookmarkStart w:id="161" w:name="ref-Graham:2007"/>
     <w:p>
       <w:pPr>
         <w:pStyle w:val="Bibliography"/>
@@ -9694,8 +9824,8 @@
         <w:t xml:space="preserve">(3), 1–25.</w:t>
       </w:r>
     </w:p>
-    <w:bookmarkEnd w:id="160"/>
-    <w:bookmarkStart w:id="161" w:name="ref-Gusterson:1997"/>
+    <w:bookmarkEnd w:id="161"/>
+    <w:bookmarkStart w:id="162" w:name="ref-Gusterson:1997"/>
     <w:p>
       <w:pPr>
         <w:pStyle w:val="Bibliography"/>
@@ -9728,8 +9858,8 @@
         <w:t xml:space="preserve">(1), 114–119.</w:t>
       </w:r>
     </w:p>
-    <w:bookmarkEnd w:id="161"/>
-    <w:bookmarkStart w:id="162" w:name="ref-Ham:1984"/>
+    <w:bookmarkEnd w:id="162"/>
+    <w:bookmarkStart w:id="163" w:name="ref-Ham:1984"/>
     <w:p>
       <w:pPr>
         <w:pStyle w:val="Bibliography"/>
@@ -9762,8 +9892,8 @@
         <w:t xml:space="preserve">(1), 11–22.</w:t>
       </w:r>
     </w:p>
-    <w:bookmarkEnd w:id="162"/>
-    <w:bookmarkStart w:id="164" w:name="ref-Ham:1975"/>
+    <w:bookmarkEnd w:id="163"/>
+    <w:bookmarkStart w:id="165" w:name="ref-Ham:1975"/>
     <w:p>
       <w:pPr>
         <w:pStyle w:val="Bibliography"/>
@@ -9798,7 +9928,7 @@
       <w:r>
         <w:t xml:space="preserve"> </w:t>
       </w:r>
-      <w:hyperlink r:id="rId163">
+      <w:hyperlink r:id="rId164">
         <w:r>
           <w:rPr>
             <w:rStyle w:val="Hyperlink"/>
@@ -9807,8 +9937,8 @@
         </w:r>
       </w:hyperlink>
     </w:p>
-    <w:bookmarkEnd w:id="164"/>
-    <w:bookmarkStart w:id="165" w:name="ref-Ham:1981"/>
+    <w:bookmarkEnd w:id="165"/>
+    <w:bookmarkStart w:id="166" w:name="ref-Ham:1981"/>
     <w:p>
       <w:pPr>
         <w:pStyle w:val="Bibliography"/>
@@ -9841,8 +9971,8 @@
         <w:t xml:space="preserve">(3), 207–216.</w:t>
       </w:r>
     </w:p>
-    <w:bookmarkEnd w:id="165"/>
-    <w:bookmarkStart w:id="166" w:name="ref-Harris:2002"/>
+    <w:bookmarkEnd w:id="166"/>
+    <w:bookmarkStart w:id="167" w:name="ref-Harris:2002"/>
     <w:p>
       <w:pPr>
         <w:pStyle w:val="Bibliography"/>
@@ -9875,8 +10005,8 @@
         <w:t xml:space="preserve">(1-2), 63–86.</w:t>
       </w:r>
     </w:p>
-    <w:bookmarkEnd w:id="166"/>
-    <w:bookmarkStart w:id="167" w:name="ref-Harvey:2010"/>
+    <w:bookmarkEnd w:id="167"/>
+    <w:bookmarkStart w:id="168" w:name="ref-Harvey:2010"/>
     <w:p>
       <w:pPr>
         <w:pStyle w:val="Bibliography"/>
@@ -9909,8 +10039,8 @@
         <w:t xml:space="preserve">(2), 313–322.</w:t>
       </w:r>
     </w:p>
-    <w:bookmarkEnd w:id="167"/>
-    <w:bookmarkStart w:id="168" w:name="ref-Hedstrom:1991"/>
+    <w:bookmarkEnd w:id="168"/>
+    <w:bookmarkStart w:id="169" w:name="ref-Hedstrom:1991"/>
     <w:p>
       <w:pPr>
         <w:pStyle w:val="Bibliography"/>
@@ -9943,8 +10073,8 @@
         <w:t xml:space="preserve">(3), 334–354.</w:t>
       </w:r>
     </w:p>
-    <w:bookmarkEnd w:id="168"/>
-    <w:bookmarkStart w:id="169" w:name="ref-Hedstrom:2002"/>
+    <w:bookmarkEnd w:id="169"/>
+    <w:bookmarkStart w:id="170" w:name="ref-Hedstrom:2002"/>
     <w:p>
       <w:pPr>
         <w:pStyle w:val="Bibliography"/>
@@ -9977,8 +10107,8 @@
         <w:t xml:space="preserve">(1-2), 21–43.</w:t>
       </w:r>
     </w:p>
-    <w:bookmarkEnd w:id="169"/>
-    <w:bookmarkStart w:id="170" w:name="ref-Hennessey:2013"/>
+    <w:bookmarkEnd w:id="170"/>
+    <w:bookmarkStart w:id="171" w:name="ref-Hennessey:2013"/>
     <w:p>
       <w:pPr>
         <w:pStyle w:val="Bibliography"/>
@@ -10011,8 +10141,8 @@
         <w:t xml:space="preserve">(14).</w:t>
       </w:r>
     </w:p>
-    <w:bookmarkEnd w:id="170"/>
-    <w:bookmarkStart w:id="172" w:name="ref-Hitchcock:2007"/>
+    <w:bookmarkEnd w:id="171"/>
+    <w:bookmarkStart w:id="173" w:name="ref-Hitchcock:2007"/>
     <w:p>
       <w:pPr>
         <w:pStyle w:val="Bibliography"/>
@@ -10047,7 +10177,7 @@
       <w:r>
         <w:t xml:space="preserve"> </w:t>
       </w:r>
-      <w:hyperlink r:id="rId171">
+      <w:hyperlink r:id="rId172">
         <w:r>
           <w:rPr>
             <w:rStyle w:val="Hyperlink"/>
@@ -10056,8 +10186,8 @@
         </w:r>
       </w:hyperlink>
     </w:p>
-    <w:bookmarkEnd w:id="172"/>
-    <w:bookmarkStart w:id="173" w:name="ref-Hoskins:2018a"/>
+    <w:bookmarkEnd w:id="173"/>
+    <w:bookmarkStart w:id="174" w:name="ref-Hoskins:2018a"/>
     <w:p>
       <w:pPr>
         <w:pStyle w:val="Bibliography"/>
@@ -10066,8 +10196,8 @@
         <w:t xml:space="preserve">Hoskins, A. (2018). Digital memory studies: Media pasts in transition. In A. Hoskins (Ed.) (pp. 85–109). Routledge.</w:t>
       </w:r>
     </w:p>
-    <w:bookmarkEnd w:id="173"/>
-    <w:bookmarkStart w:id="174" w:name="ref-Hu:2015"/>
+    <w:bookmarkEnd w:id="174"/>
+    <w:bookmarkStart w:id="175" w:name="ref-Hu:2015"/>
     <w:p>
       <w:pPr>
         <w:pStyle w:val="Bibliography"/>
@@ -10088,8 +10218,8 @@
         <w:t xml:space="preserve">. MIT Press.</w:t>
       </w:r>
     </w:p>
-    <w:bookmarkEnd w:id="174"/>
-    <w:bookmarkStart w:id="175" w:name="ref-Huvila:2008"/>
+    <w:bookmarkEnd w:id="175"/>
+    <w:bookmarkStart w:id="176" w:name="ref-Huvila:2008"/>
     <w:p>
       <w:pPr>
         <w:pStyle w:val="Bibliography"/>
@@ -10122,8 +10252,8 @@
         <w:t xml:space="preserve">(1), 15–36.</w:t>
       </w:r>
     </w:p>
-    <w:bookmarkEnd w:id="175"/>
-    <w:bookmarkStart w:id="176" w:name="ref-Huvila:2015"/>
+    <w:bookmarkEnd w:id="176"/>
+    <w:bookmarkStart w:id="177" w:name="ref-Huvila:2015"/>
     <w:p>
       <w:pPr>
         <w:pStyle w:val="Bibliography"/>
@@ -10156,8 +10286,8 @@
         <w:t xml:space="preserve">, 29–41.</w:t>
       </w:r>
     </w:p>
-    <w:bookmarkEnd w:id="176"/>
-    <w:bookmarkStart w:id="177" w:name="ref-Ivanov:2017"/>
+    <w:bookmarkEnd w:id="177"/>
+    <w:bookmarkStart w:id="178" w:name="ref-Ivanov:2017"/>
     <w:p>
       <w:pPr>
         <w:pStyle w:val="Bibliography"/>
@@ -10190,8 +10320,8 @@
         <w:t xml:space="preserve">(2), 104–124.</w:t>
       </w:r>
     </w:p>
-    <w:bookmarkEnd w:id="177"/>
-    <w:bookmarkStart w:id="179" w:name="ref-Jackson:2014"/>
+    <w:bookmarkEnd w:id="178"/>
+    <w:bookmarkStart w:id="180" w:name="ref-Jackson:2014"/>
     <w:p>
       <w:pPr>
         <w:pStyle w:val="Bibliography"/>
@@ -10202,7 +10332,7 @@
       <w:r>
         <w:t xml:space="preserve"> </w:t>
       </w:r>
-      <w:hyperlink r:id="rId178">
+      <w:hyperlink r:id="rId179">
         <w:r>
           <w:rPr>
             <w:rStyle w:val="Hyperlink"/>
@@ -10211,8 +10341,8 @@
         </w:r>
       </w:hyperlink>
     </w:p>
-    <w:bookmarkEnd w:id="179"/>
-    <w:bookmarkStart w:id="180" w:name="ref-Jackson:2014d"/>
+    <w:bookmarkEnd w:id="180"/>
+    <w:bookmarkStart w:id="181" w:name="ref-Jackson:2014d"/>
     <w:p>
       <w:pPr>
         <w:pStyle w:val="Bibliography"/>
@@ -10245,8 +10375,8 @@
         <w:t xml:space="preserve">(2), 285–308.</w:t>
       </w:r>
     </w:p>
-    <w:bookmarkEnd w:id="180"/>
-    <w:bookmarkStart w:id="181" w:name="ref-Jackson:2014c"/>
+    <w:bookmarkEnd w:id="181"/>
+    <w:bookmarkStart w:id="182" w:name="ref-Jackson:2014c"/>
     <w:p>
       <w:pPr>
         <w:pStyle w:val="Bibliography"/>
@@ -10270,8 +10400,8 @@
         <w:t xml:space="preserve">(pp. 588–602). Association for Computing Machinery.</w:t>
       </w:r>
     </w:p>
-    <w:bookmarkEnd w:id="181"/>
-    <w:bookmarkStart w:id="183" w:name="ref-Jackson:2014a"/>
+    <w:bookmarkEnd w:id="182"/>
+    <w:bookmarkStart w:id="184" w:name="ref-Jackson:2014a"/>
     <w:p>
       <w:pPr>
         <w:pStyle w:val="Bibliography"/>
@@ -10282,7 +10412,7 @@
       <w:r>
         <w:t xml:space="preserve"> </w:t>
       </w:r>
-      <w:hyperlink r:id="rId182">
+      <w:hyperlink r:id="rId183">
         <w:r>
           <w:rPr>
             <w:rStyle w:val="Hyperlink"/>
@@ -10291,8 +10421,8 @@
         </w:r>
       </w:hyperlink>
     </w:p>
-    <w:bookmarkEnd w:id="183"/>
-    <w:bookmarkStart w:id="184" w:name="ref-Jacobsen:2013"/>
+    <w:bookmarkEnd w:id="184"/>
+    <w:bookmarkStart w:id="185" w:name="ref-Jacobsen:2013"/>
     <w:p>
       <w:pPr>
         <w:pStyle w:val="Bibliography"/>
@@ -10325,8 +10455,8 @@
         <w:t xml:space="preserve">(2-3), 217–251.</w:t>
       </w:r>
     </w:p>
-    <w:bookmarkEnd w:id="184"/>
-    <w:bookmarkStart w:id="185" w:name="ref-Jasanoff:2006"/>
+    <w:bookmarkEnd w:id="185"/>
+    <w:bookmarkStart w:id="186" w:name="ref-Jasanoff:2006"/>
     <w:p>
       <w:pPr>
         <w:pStyle w:val="Bibliography"/>
@@ -10347,8 +10477,8 @@
         <w:t xml:space="preserve">. Routledge.</w:t>
       </w:r>
     </w:p>
-    <w:bookmarkEnd w:id="185"/>
-    <w:bookmarkStart w:id="186" w:name="ref-Jenkinson:1922"/>
+    <w:bookmarkEnd w:id="186"/>
+    <w:bookmarkStart w:id="187" w:name="ref-Jenkinson:1922"/>
     <w:p>
       <w:pPr>
         <w:pStyle w:val="Bibliography"/>
@@ -10369,8 +10499,8 @@
         <w:t xml:space="preserve">. Clarendon Press.</w:t>
       </w:r>
     </w:p>
-    <w:bookmarkEnd w:id="186"/>
-    <w:bookmarkStart w:id="187" w:name="ref-Jimerson:2013"/>
+    <w:bookmarkEnd w:id="187"/>
+    <w:bookmarkStart w:id="188" w:name="ref-Jimerson:2013"/>
     <w:p>
       <w:pPr>
         <w:pStyle w:val="Bibliography"/>
@@ -10403,8 +10533,8 @@
         <w:t xml:space="preserve">(2), 335–345.</w:t>
       </w:r>
     </w:p>
-    <w:bookmarkEnd w:id="187"/>
-    <w:bookmarkStart w:id="188" w:name="ref-Jimerson:2009"/>
+    <w:bookmarkEnd w:id="188"/>
+    <w:bookmarkStart w:id="189" w:name="ref-Jimerson:2009"/>
     <w:p>
       <w:pPr>
         <w:pStyle w:val="Bibliography"/>
@@ -10425,8 +10555,8 @@
         <w:t xml:space="preserve">. Society of American Archivists.</w:t>
       </w:r>
     </w:p>
-    <w:bookmarkEnd w:id="188"/>
-    <w:bookmarkStart w:id="189" w:name="ref-Kahle:2007"/>
+    <w:bookmarkEnd w:id="189"/>
+    <w:bookmarkStart w:id="190" w:name="ref-Kahle:2007"/>
     <w:p>
       <w:pPr>
         <w:pStyle w:val="Bibliography"/>
@@ -10459,8 +10589,8 @@
         <w:t xml:space="preserve">(1), 23–31.</w:t>
       </w:r>
     </w:p>
-    <w:bookmarkEnd w:id="189"/>
-    <w:bookmarkStart w:id="190" w:name="ref-Karasti:2018"/>
+    <w:bookmarkEnd w:id="190"/>
+    <w:bookmarkStart w:id="191" w:name="ref-Karasti:2018"/>
     <w:p>
       <w:pPr>
         <w:pStyle w:val="Bibliography"/>
@@ -10481,8 +10611,8 @@
         <w:t xml:space="preserve">, 1–33.</w:t>
       </w:r>
     </w:p>
-    <w:bookmarkEnd w:id="190"/>
-    <w:bookmarkStart w:id="192" w:name="ref-Kelty:2008"/>
+    <w:bookmarkEnd w:id="191"/>
+    <w:bookmarkStart w:id="193" w:name="ref-Kelty:2008"/>
     <w:p>
       <w:pPr>
         <w:pStyle w:val="Bibliography"/>
@@ -10505,7 +10635,7 @@
       <w:r>
         <w:t xml:space="preserve"> </w:t>
       </w:r>
-      <w:hyperlink r:id="rId191">
+      <w:hyperlink r:id="rId192">
         <w:r>
           <w:rPr>
             <w:rStyle w:val="Hyperlink"/>
@@ -10514,8 +10644,8 @@
         </w:r>
       </w:hyperlink>
     </w:p>
-    <w:bookmarkEnd w:id="192"/>
-    <w:bookmarkStart w:id="193" w:name="ref-Kensing:1998"/>
+    <w:bookmarkEnd w:id="193"/>
+    <w:bookmarkStart w:id="194" w:name="ref-Kensing:1998"/>
     <w:p>
       <w:pPr>
         <w:pStyle w:val="Bibliography"/>
@@ -10548,8 +10678,8 @@
         <w:t xml:space="preserve">(3-4), 167–185.</w:t>
       </w:r>
     </w:p>
-    <w:bookmarkEnd w:id="193"/>
-    <w:bookmarkStart w:id="194" w:name="ref-Ketelaar:2001"/>
+    <w:bookmarkEnd w:id="194"/>
+    <w:bookmarkStart w:id="195" w:name="ref-Ketelaar:2001"/>
     <w:p>
       <w:pPr>
         <w:pStyle w:val="Bibliography"/>
@@ -10582,8 +10712,8 @@
         <w:t xml:space="preserve">(2), 131–141.</w:t>
       </w:r>
     </w:p>
-    <w:bookmarkEnd w:id="194"/>
-    <w:bookmarkStart w:id="195" w:name="ref-Kirschenbaum:2008"/>
+    <w:bookmarkEnd w:id="195"/>
+    <w:bookmarkStart w:id="196" w:name="ref-Kirschenbaum:2008"/>
     <w:p>
       <w:pPr>
         <w:pStyle w:val="Bibliography"/>
@@ -10604,8 +10734,8 @@
         <w:t xml:space="preserve">. MIT Press.</w:t>
       </w:r>
     </w:p>
-    <w:bookmarkEnd w:id="195"/>
-    <w:bookmarkStart w:id="196" w:name="ref-Kitchin:2016"/>
+    <w:bookmarkEnd w:id="196"/>
+    <w:bookmarkStart w:id="197" w:name="ref-Kitchin:2016"/>
     <w:p>
       <w:pPr>
         <w:pStyle w:val="Bibliography"/>
@@ -10638,8 +10768,8 @@
         <w:t xml:space="preserve">(1), 1–16.</w:t>
       </w:r>
     </w:p>
-    <w:bookmarkEnd w:id="196"/>
-    <w:bookmarkStart w:id="198" w:name="ref-Kitchin:2014a"/>
+    <w:bookmarkEnd w:id="197"/>
+    <w:bookmarkStart w:id="199" w:name="ref-Kitchin:2014a"/>
     <w:p>
       <w:pPr>
         <w:pStyle w:val="Bibliography"/>
@@ -10665,7 +10795,7 @@
       <w:r>
         <w:t xml:space="preserve"> </w:t>
       </w:r>
-      <w:hyperlink r:id="rId197">
+      <w:hyperlink r:id="rId198">
         <w:r>
           <w:rPr>
             <w:rStyle w:val="Hyperlink"/>
@@ -10674,8 +10804,8 @@
         </w:r>
       </w:hyperlink>
     </w:p>
-    <w:bookmarkEnd w:id="198"/>
-    <w:bookmarkStart w:id="199" w:name="ref-Kittler:1999"/>
+    <w:bookmarkEnd w:id="199"/>
+    <w:bookmarkStart w:id="200" w:name="ref-Kittler:1999"/>
     <w:p>
       <w:pPr>
         <w:pStyle w:val="Bibliography"/>
@@ -10696,8 +10826,8 @@
         <w:t xml:space="preserve">. Stanford University Press.</w:t>
       </w:r>
     </w:p>
-    <w:bookmarkEnd w:id="199"/>
-    <w:bookmarkStart w:id="200" w:name="ref-Klein:2018"/>
+    <w:bookmarkEnd w:id="200"/>
+    <w:bookmarkStart w:id="201" w:name="ref-Klein:2018"/>
     <w:p>
       <w:pPr>
         <w:pStyle w:val="Bibliography"/>
@@ -10718,8 +10848,8 @@
         <w:t xml:space="preserve">.</w:t>
       </w:r>
     </w:p>
-    <w:bookmarkEnd w:id="200"/>
-    <w:bookmarkStart w:id="201" w:name="ref-Kosnik:2016"/>
+    <w:bookmarkEnd w:id="201"/>
+    <w:bookmarkStart w:id="202" w:name="ref-Kosnik:2016"/>
     <w:p>
       <w:pPr>
         <w:pStyle w:val="Bibliography"/>
@@ -10740,8 +10870,8 @@
         <w:t xml:space="preserve">. MIT Press.</w:t>
       </w:r>
     </w:p>
-    <w:bookmarkEnd w:id="201"/>
-    <w:bookmarkStart w:id="203" w:name="ref-Kuny:1997"/>
+    <w:bookmarkEnd w:id="202"/>
+    <w:bookmarkStart w:id="204" w:name="ref-Kuny:1997"/>
     <w:p>
       <w:pPr>
         <w:pStyle w:val="Bibliography"/>
@@ -10764,7 +10894,7 @@
       <w:r>
         <w:t xml:space="preserve"> </w:t>
       </w:r>
-      <w:hyperlink r:id="rId202">
+      <w:hyperlink r:id="rId203">
         <w:r>
           <w:rPr>
             <w:rStyle w:val="Hyperlink"/>
@@ -10773,8 +10903,8 @@
         </w:r>
       </w:hyperlink>
     </w:p>
-    <w:bookmarkEnd w:id="203"/>
-    <w:bookmarkStart w:id="205" w:name="ref-Kuutti:2014"/>
+    <w:bookmarkEnd w:id="204"/>
+    <w:bookmarkStart w:id="206" w:name="ref-Kuutti:2014"/>
     <w:p>
       <w:pPr>
         <w:pStyle w:val="Bibliography"/>
@@ -10800,7 +10930,7 @@
       <w:r>
         <w:t xml:space="preserve"> </w:t>
       </w:r>
-      <w:hyperlink r:id="rId204">
+      <w:hyperlink r:id="rId205">
         <w:r>
           <w:rPr>
             <w:rStyle w:val="Hyperlink"/>
@@ -10809,8 +10939,8 @@
         </w:r>
       </w:hyperlink>
     </w:p>
-    <w:bookmarkEnd w:id="205"/>
-    <w:bookmarkStart w:id="206" w:name="ref-Lampland:2009"/>
+    <w:bookmarkEnd w:id="206"/>
+    <w:bookmarkStart w:id="207" w:name="ref-Lampland:2009"/>
     <w:p>
       <w:pPr>
         <w:pStyle w:val="Bibliography"/>
@@ -10831,8 +10961,8 @@
         <w:t xml:space="preserve">. Cornell University Press.</w:t>
       </w:r>
     </w:p>
-    <w:bookmarkEnd w:id="206"/>
-    <w:bookmarkStart w:id="207" w:name="ref-Lasfargues:2008"/>
+    <w:bookmarkEnd w:id="207"/>
+    <w:bookmarkStart w:id="208" w:name="ref-Lasfargues:2008"/>
     <w:p>
       <w:pPr>
         <w:pStyle w:val="Bibliography"/>
@@ -10853,8 +10983,8 @@
         <w:t xml:space="preserve">. Aarhus.</w:t>
       </w:r>
     </w:p>
-    <w:bookmarkEnd w:id="207"/>
-    <w:bookmarkStart w:id="208" w:name="ref-Latour:1987"/>
+    <w:bookmarkEnd w:id="208"/>
+    <w:bookmarkStart w:id="209" w:name="ref-Latour:1987"/>
     <w:p>
       <w:pPr>
         <w:pStyle w:val="Bibliography"/>
@@ -10875,8 +11005,42 @@
         <w:t xml:space="preserve">. Harvard University Press.</w:t>
       </w:r>
     </w:p>
-    <w:bookmarkEnd w:id="208"/>
-    <w:bookmarkStart w:id="209" w:name="ref-Latour:2005"/>
+    <w:bookmarkEnd w:id="209"/>
+    <w:bookmarkStart w:id="210" w:name="ref-Latour:1990"/>
+    <w:p>
+      <w:pPr>
+        <w:pStyle w:val="Bibliography"/>
+      </w:pPr>
+      <w:r>
+        <w:t xml:space="preserve">Latour, B. (1990). Technology is society made durable.</w:t>
+      </w:r>
+      <w:r>
+        <w:t xml:space="preserve"> </w:t>
+      </w:r>
+      <w:r>
+        <w:rPr>
+          <w:i/>
+        </w:rPr>
+        <w:t xml:space="preserve">The Sociological Review</w:t>
+      </w:r>
+      <w:r>
+        <w:t xml:space="preserve">,</w:t>
+      </w:r>
+      <w:r>
+        <w:t xml:space="preserve"> </w:t>
+      </w:r>
+      <w:r>
+        <w:rPr>
+          <w:i/>
+        </w:rPr>
+        <w:t xml:space="preserve">38</w:t>
+      </w:r>
+      <w:r>
+        <w:t xml:space="preserve">, 103–131.</w:t>
+      </w:r>
+    </w:p>
+    <w:bookmarkEnd w:id="210"/>
+    <w:bookmarkStart w:id="211" w:name="ref-Latour:2005"/>
     <w:p>
       <w:pPr>
         <w:pStyle w:val="Bibliography"/>
@@ -10897,8 +11061,8 @@
         <w:t xml:space="preserve">. Oxford University Press.</w:t>
       </w:r>
     </w:p>
-    <w:bookmarkEnd w:id="209"/>
-    <w:bookmarkStart w:id="210" w:name="ref-Lave:1991"/>
+    <w:bookmarkEnd w:id="211"/>
+    <w:bookmarkStart w:id="212" w:name="ref-Lave:1991"/>
     <w:p>
       <w:pPr>
         <w:pStyle w:val="Bibliography"/>
@@ -10919,8 +11083,8 @@
         <w:t xml:space="preserve">. Cambridge University Press.</w:t>
       </w:r>
     </w:p>
-    <w:bookmarkEnd w:id="210"/>
-    <w:bookmarkStart w:id="211" w:name="ref-Law:2009"/>
+    <w:bookmarkEnd w:id="212"/>
+    <w:bookmarkStart w:id="213" w:name="ref-Law:2009"/>
     <w:p>
       <w:pPr>
         <w:pStyle w:val="Bibliography"/>
@@ -10929,8 +11093,8 @@
         <w:t xml:space="preserve">Law, J. (2009). The new Blackwell companion to social theory. In B. S. Turner (Ed.) (pp. 141–158). Oxford: Wiley-Blackwell.</w:t>
       </w:r>
     </w:p>
-    <w:bookmarkEnd w:id="211"/>
-    <w:bookmarkStart w:id="212" w:name="ref-Law:2012"/>
+    <w:bookmarkEnd w:id="213"/>
+    <w:bookmarkStart w:id="214" w:name="ref-Law:2012"/>
     <w:p>
       <w:pPr>
         <w:pStyle w:val="Bibliography"/>
@@ -10963,8 +11127,8 @@
         <w:t xml:space="preserve">(3), 363–378.</w:t>
       </w:r>
     </w:p>
-    <w:bookmarkEnd w:id="212"/>
-    <w:bookmarkStart w:id="213" w:name="ref-Lee:2011"/>
+    <w:bookmarkEnd w:id="214"/>
+    <w:bookmarkStart w:id="215" w:name="ref-Lee:2011"/>
     <w:p>
       <w:pPr>
         <w:pStyle w:val="Bibliography"/>
@@ -10985,8 +11149,8 @@
         <w:t xml:space="preserve">. Society of American Archivists.</w:t>
       </w:r>
     </w:p>
-    <w:bookmarkEnd w:id="213"/>
-    <w:bookmarkStart w:id="214" w:name="ref-Lee:2011a"/>
+    <w:bookmarkEnd w:id="215"/>
+    <w:bookmarkStart w:id="216" w:name="ref-Lee:2011a"/>
     <w:p>
       <w:pPr>
         <w:pStyle w:val="Bibliography"/>
@@ -11019,8 +11183,8 @@
         <w:t xml:space="preserve">(Fall).</w:t>
       </w:r>
     </w:p>
-    <w:bookmarkEnd w:id="214"/>
-    <w:bookmarkStart w:id="215" w:name="ref-Lemke:2019"/>
+    <w:bookmarkEnd w:id="216"/>
+    <w:bookmarkStart w:id="217" w:name="ref-Lemke:2019"/>
     <w:p>
       <w:pPr>
         <w:pStyle w:val="Bibliography"/>
@@ -11041,8 +11205,8 @@
         <w:t xml:space="preserve">. (E. Butler, Trans.). Verso.</w:t>
       </w:r>
     </w:p>
-    <w:bookmarkEnd w:id="215"/>
-    <w:bookmarkStart w:id="216" w:name="ref-Lessig:2006"/>
+    <w:bookmarkEnd w:id="217"/>
+    <w:bookmarkStart w:id="218" w:name="ref-Lessig:2006"/>
     <w:p>
       <w:pPr>
         <w:pStyle w:val="Bibliography"/>
@@ -11063,8 +11227,8 @@
         <w:t xml:space="preserve">. New York: Basic Books.</w:t>
       </w:r>
     </w:p>
-    <w:bookmarkEnd w:id="216"/>
-    <w:bookmarkStart w:id="217" w:name="ref-Levy:2001"/>
+    <w:bookmarkEnd w:id="218"/>
+    <w:bookmarkStart w:id="219" w:name="ref-Levy:2001"/>
     <w:p>
       <w:pPr>
         <w:pStyle w:val="Bibliography"/>
@@ -11073,8 +11237,8 @@
         <w:t xml:space="preserve">Levy, D. (2001). Scrolling forward. In. Arcade.</w:t>
       </w:r>
     </w:p>
-    <w:bookmarkEnd w:id="217"/>
-    <w:bookmarkStart w:id="218" w:name="ref-Linde:2009"/>
+    <w:bookmarkEnd w:id="219"/>
+    <w:bookmarkStart w:id="220" w:name="ref-Linde:2009"/>
     <w:p>
       <w:pPr>
         <w:pStyle w:val="Bibliography"/>
@@ -11095,8 +11259,8 @@
         <w:t xml:space="preserve">. Oxford University Press.</w:t>
       </w:r>
     </w:p>
-    <w:bookmarkEnd w:id="218"/>
-    <w:bookmarkStart w:id="219" w:name="ref-Mackenzie:2017"/>
+    <w:bookmarkEnd w:id="220"/>
+    <w:bookmarkStart w:id="221" w:name="ref-Mackenzie:2017"/>
     <w:p>
       <w:pPr>
         <w:pStyle w:val="Bibliography"/>
@@ -11117,8 +11281,8 @@
         <w:t xml:space="preserve">. MIT Press.</w:t>
       </w:r>
     </w:p>
-    <w:bookmarkEnd w:id="219"/>
-    <w:bookmarkStart w:id="220" w:name="ref-Madhavan:2008"/>
+    <w:bookmarkEnd w:id="221"/>
+    <w:bookmarkStart w:id="222" w:name="ref-Madhavan:2008"/>
     <w:p>
       <w:pPr>
         <w:pStyle w:val="Bibliography"/>
@@ -11151,8 +11315,8 @@
         <w:t xml:space="preserve">(2), 1241–1252.</w:t>
       </w:r>
     </w:p>
-    <w:bookmarkEnd w:id="220"/>
-    <w:bookmarkStart w:id="222" w:name="ref-Maemura:2018"/>
+    <w:bookmarkEnd w:id="222"/>
+    <w:bookmarkStart w:id="224" w:name="ref-Maemura:2018"/>
     <w:p>
       <w:pPr>
         <w:pStyle w:val="Bibliography"/>
@@ -11187,7 +11351,7 @@
       <w:r>
         <w:t xml:space="preserve"> </w:t>
       </w:r>
-      <w:hyperlink r:id="rId221">
+      <w:hyperlink r:id="rId223">
         <w:r>
           <w:rPr>
             <w:rStyle w:val="Hyperlink"/>
@@ -11196,8 +11360,8 @@
         </w:r>
       </w:hyperlink>
     </w:p>
-    <w:bookmarkEnd w:id="222"/>
-    <w:bookmarkStart w:id="223" w:name="ref-Maestri:2011"/>
+    <w:bookmarkEnd w:id="224"/>
+    <w:bookmarkStart w:id="225" w:name="ref-Maestri:2011"/>
     <w:p>
       <w:pPr>
         <w:pStyle w:val="Bibliography"/>
@@ -11221,8 +11385,8 @@
         <w:t xml:space="preserve">(pp. 81–90). ACM.</w:t>
       </w:r>
     </w:p>
-    <w:bookmarkEnd w:id="223"/>
-    <w:bookmarkStart w:id="224" w:name="ref-Manovich:1999"/>
+    <w:bookmarkEnd w:id="225"/>
+    <w:bookmarkStart w:id="226" w:name="ref-Manovich:1999"/>
     <w:p>
       <w:pPr>
         <w:pStyle w:val="Bibliography"/>
@@ -11243,8 +11407,8 @@
         <w:t xml:space="preserve">.</w:t>
       </w:r>
     </w:p>
-    <w:bookmarkEnd w:id="224"/>
-    <w:bookmarkStart w:id="225" w:name="ref-Masanes:2006b"/>
+    <w:bookmarkEnd w:id="226"/>
+    <w:bookmarkStart w:id="227" w:name="ref-Masanes:2006b"/>
     <w:p>
       <w:pPr>
         <w:pStyle w:val="Bibliography"/>
@@ -11265,8 +11429,8 @@
         <w:t xml:space="preserve">. Springer.</w:t>
       </w:r>
     </w:p>
-    <w:bookmarkEnd w:id="225"/>
-    <w:bookmarkStart w:id="226" w:name="ref-Masanes:2006"/>
+    <w:bookmarkEnd w:id="227"/>
+    <w:bookmarkStart w:id="228" w:name="ref-Masanes:2006"/>
     <w:p>
       <w:pPr>
         <w:pStyle w:val="Bibliography"/>
@@ -11299,8 +11463,8 @@
         <w:t xml:space="preserve">(1), 72–90.</w:t>
       </w:r>
     </w:p>
-    <w:bookmarkEnd w:id="226"/>
-    <w:bookmarkStart w:id="227" w:name="ref-Mayer:2011"/>
+    <w:bookmarkEnd w:id="228"/>
+    <w:bookmarkStart w:id="229" w:name="ref-Mayer:2011"/>
     <w:p>
       <w:pPr>
         <w:pStyle w:val="Bibliography"/>
@@ -11321,8 +11485,8 @@
         <w:t xml:space="preserve">. Princeton University Press.</w:t>
       </w:r>
     </w:p>
-    <w:bookmarkEnd w:id="227"/>
-    <w:bookmarkStart w:id="228" w:name="ref-McDonough:2010"/>
+    <w:bookmarkEnd w:id="229"/>
+    <w:bookmarkStart w:id="230" w:name="ref-McDonough:2010"/>
     <w:p>
       <w:pPr>
         <w:pStyle w:val="Bibliography"/>
@@ -11343,8 +11507,8 @@
         <w:t xml:space="preserve">. University of Illinois at Urbana-Champaign; Citeseer.</w:t>
       </w:r>
     </w:p>
-    <w:bookmarkEnd w:id="228"/>
-    <w:bookmarkStart w:id="229" w:name="ref-McKemmish:1996"/>
+    <w:bookmarkEnd w:id="230"/>
+    <w:bookmarkStart w:id="231" w:name="ref-McKemmish:1996"/>
     <w:p>
       <w:pPr>
         <w:pStyle w:val="Bibliography"/>
@@ -11377,8 +11541,8 @@
         <w:t xml:space="preserve">(1), 28.</w:t>
       </w:r>
     </w:p>
-    <w:bookmarkEnd w:id="229"/>
-    <w:bookmarkStart w:id="230" w:name="ref-McKemmish:2010"/>
+    <w:bookmarkEnd w:id="231"/>
+    <w:bookmarkStart w:id="232" w:name="ref-McKemmish:2010"/>
     <w:p>
       <w:pPr>
         <w:pStyle w:val="Bibliography"/>
@@ -11399,8 +11563,8 @@
         <w:t xml:space="preserve">. Taylor &amp; Francis.</w:t>
       </w:r>
     </w:p>
-    <w:bookmarkEnd w:id="230"/>
-    <w:bookmarkStart w:id="231" w:name="ref-Meng:2018"/>
+    <w:bookmarkEnd w:id="232"/>
+    <w:bookmarkStart w:id="233" w:name="ref-Meng:2018"/>
     <w:p>
       <w:pPr>
         <w:pStyle w:val="Bibliography"/>
@@ -11433,8 +11597,8 @@
         <w:t xml:space="preserve">(2), 2053951718796862.</w:t>
       </w:r>
     </w:p>
-    <w:bookmarkEnd w:id="231"/>
-    <w:bookmarkStart w:id="233" w:name="ref-Milligan:2016"/>
+    <w:bookmarkEnd w:id="233"/>
+    <w:bookmarkStart w:id="235" w:name="ref-Milligan:2016"/>
     <w:p>
       <w:pPr>
         <w:pStyle w:val="Bibliography"/>
@@ -11457,7 +11621,7 @@
       <w:r>
         <w:t xml:space="preserve"> </w:t>
       </w:r>
-      <w:hyperlink r:id="rId232">
+      <w:hyperlink r:id="rId234">
         <w:r>
           <w:rPr>
             <w:rStyle w:val="Hyperlink"/>
@@ -11466,8 +11630,8 @@
         </w:r>
       </w:hyperlink>
     </w:p>
-    <w:bookmarkEnd w:id="233"/>
-    <w:bookmarkStart w:id="235" w:name="ref-Mohr:2004"/>
+    <w:bookmarkEnd w:id="235"/>
+    <w:bookmarkStart w:id="237" w:name="ref-Mohr:2004"/>
     <w:p>
       <w:pPr>
         <w:pStyle w:val="Bibliography"/>
@@ -11490,7 +11654,7 @@
       <w:r>
         <w:t xml:space="preserve"> </w:t>
       </w:r>
-      <w:hyperlink r:id="rId234">
+      <w:hyperlink r:id="rId236">
         <w:r>
           <w:rPr>
             <w:rStyle w:val="Hyperlink"/>
@@ -11499,8 +11663,8 @@
         </w:r>
       </w:hyperlink>
     </w:p>
-    <w:bookmarkEnd w:id="235"/>
-    <w:bookmarkStart w:id="236" w:name="ref-Mol:2002"/>
+    <w:bookmarkEnd w:id="237"/>
+    <w:bookmarkStart w:id="238" w:name="ref-Mol:2002"/>
     <w:p>
       <w:pPr>
         <w:pStyle w:val="Bibliography"/>
@@ -11521,8 +11685,8 @@
         <w:t xml:space="preserve">. Duke University Press.</w:t>
       </w:r>
     </w:p>
-    <w:bookmarkEnd w:id="236"/>
-    <w:bookmarkStart w:id="237" w:name="ref-Muller:1940"/>
+    <w:bookmarkEnd w:id="238"/>
+    <w:bookmarkStart w:id="239" w:name="ref-Muller:1940"/>
     <w:p>
       <w:pPr>
         <w:pStyle w:val="Bibliography"/>
@@ -11543,8 +11707,8 @@
         <w:t xml:space="preserve">. The H. W. Wilson Company.</w:t>
       </w:r>
     </w:p>
-    <w:bookmarkEnd w:id="237"/>
-    <w:bookmarkStart w:id="238" w:name="ref-Nader:1972"/>
+    <w:bookmarkEnd w:id="239"/>
+    <w:bookmarkStart w:id="240" w:name="ref-Nader:1972"/>
     <w:p>
       <w:pPr>
         <w:pStyle w:val="Bibliography"/>
@@ -11565,8 +11729,8 @@
         <w:t xml:space="preserve">. Pantheon.</w:t>
       </w:r>
     </w:p>
-    <w:bookmarkEnd w:id="238"/>
-    <w:bookmarkStart w:id="239" w:name="ref-Nicolini:2009"/>
+    <w:bookmarkEnd w:id="240"/>
+    <w:bookmarkStart w:id="241" w:name="ref-Nicolini:2009"/>
     <w:p>
       <w:pPr>
         <w:pStyle w:val="Bibliography"/>
@@ -11599,8 +11763,8 @@
         <w:t xml:space="preserve">(12), 1391–1418.</w:t>
       </w:r>
     </w:p>
-    <w:bookmarkEnd w:id="239"/>
-    <w:bookmarkStart w:id="240" w:name="ref-Nwala:2018"/>
+    <w:bookmarkEnd w:id="241"/>
+    <w:bookmarkStart w:id="242" w:name="ref-Nwala:2018"/>
     <w:p>
       <w:pPr>
         <w:pStyle w:val="Bibliography"/>
@@ -11621,8 +11785,8 @@
         <w:t xml:space="preserve">.</w:t>
       </w:r>
     </w:p>
-    <w:bookmarkEnd w:id="240"/>
-    <w:bookmarkStart w:id="242" w:name="ref-Ogden:2017"/>
+    <w:bookmarkEnd w:id="242"/>
+    <w:bookmarkStart w:id="244" w:name="ref-Ogden:2017"/>
     <w:p>
       <w:pPr>
         <w:pStyle w:val="Bibliography"/>
@@ -11645,7 +11809,7 @@
       <w:r>
         <w:t xml:space="preserve"> </w:t>
       </w:r>
-      <w:hyperlink r:id="rId241">
+      <w:hyperlink r:id="rId243">
         <w:r>
           <w:rPr>
             <w:rStyle w:val="Hyperlink"/>
@@ -11654,8 +11818,8 @@
         </w:r>
       </w:hyperlink>
     </w:p>
-    <w:bookmarkEnd w:id="242"/>
-    <w:bookmarkStart w:id="243" w:name="ref-OToole:2004"/>
+    <w:bookmarkEnd w:id="244"/>
+    <w:bookmarkStart w:id="245" w:name="ref-OToole:2004"/>
     <w:p>
       <w:pPr>
         <w:pStyle w:val="Bibliography"/>
@@ -11688,8 +11852,8 @@
         <w:t xml:space="preserve">(Fall/Winter), 161–175.</w:t>
       </w:r>
     </w:p>
-    <w:bookmarkEnd w:id="243"/>
-    <w:bookmarkStart w:id="244" w:name="ref-Page:1999"/>
+    <w:bookmarkEnd w:id="245"/>
+    <w:bookmarkStart w:id="246" w:name="ref-Page:1999"/>
     <w:p>
       <w:pPr>
         <w:pStyle w:val="Bibliography"/>
@@ -11713,8 +11877,8 @@
         <w:t xml:space="preserve">Stanford Infolab.</w:t>
       </w:r>
     </w:p>
-    <w:bookmarkEnd w:id="244"/>
-    <w:bookmarkStart w:id="245" w:name="ref-Pearce:2005"/>
+    <w:bookmarkEnd w:id="246"/>
+    <w:bookmarkStart w:id="247" w:name="ref-Pearce:2005"/>
     <w:p>
       <w:pPr>
         <w:pStyle w:val="Bibliography"/>
@@ -11747,8 +11911,8 @@
         <w:t xml:space="preserve">(1), 17–24.</w:t>
       </w:r>
     </w:p>
-    <w:bookmarkEnd w:id="245"/>
-    <w:bookmarkStart w:id="246" w:name="ref-Bijke:1987"/>
+    <w:bookmarkEnd w:id="247"/>
+    <w:bookmarkStart w:id="248" w:name="ref-Bijke:1987"/>
     <w:p>
       <w:pPr>
         <w:pStyle w:val="Bibliography"/>
@@ -11769,8 +11933,8 @@
         <w:t xml:space="preserve">. (W. E. Bijke &amp; T. P. Hughes, Eds.). MIT Press.</w:t>
       </w:r>
     </w:p>
-    <w:bookmarkEnd w:id="246"/>
-    <w:bookmarkStart w:id="247" w:name="ref-Posner:1972"/>
+    <w:bookmarkEnd w:id="248"/>
+    <w:bookmarkStart w:id="249" w:name="ref-Posner:1972"/>
     <w:p>
       <w:pPr>
         <w:pStyle w:val="Bibliography"/>
@@ -11791,8 +11955,8 @@
         <w:t xml:space="preserve">. Harvard University Press.</w:t>
       </w:r>
     </w:p>
-    <w:bookmarkEnd w:id="247"/>
-    <w:bookmarkStart w:id="248" w:name="ref-Postill:2010"/>
+    <w:bookmarkEnd w:id="249"/>
+    <w:bookmarkStart w:id="250" w:name="ref-Postill:2010"/>
     <w:p>
       <w:pPr>
         <w:pStyle w:val="Bibliography"/>
@@ -11801,8 +11965,8 @@
         <w:t xml:space="preserve">Postill, J. (2010). Theorising media and practice. In B. Bräuchler &amp; J. Postill (Eds.). Berghahn Books.</w:t>
       </w:r>
     </w:p>
-    <w:bookmarkEnd w:id="248"/>
-    <w:bookmarkStart w:id="249" w:name="ref-Punzalan:2014"/>
+    <w:bookmarkEnd w:id="250"/>
+    <w:bookmarkStart w:id="251" w:name="ref-Punzalan:2014"/>
     <w:p>
       <w:pPr>
         <w:pStyle w:val="Bibliography"/>
@@ -11823,8 +11987,8 @@
         <w:t xml:space="preserve">.</w:t>
       </w:r>
     </w:p>
-    <w:bookmarkEnd w:id="249"/>
-    <w:bookmarkStart w:id="250" w:name="ref-Punzalan:2009"/>
+    <w:bookmarkEnd w:id="251"/>
+    <w:bookmarkStart w:id="252" w:name="ref-Punzalan:2009"/>
     <w:p>
       <w:pPr>
         <w:pStyle w:val="Bibliography"/>
@@ -11845,8 +12009,8 @@
         <w:t xml:space="preserve">. Facet Publishing.</w:t>
       </w:r>
     </w:p>
-    <w:bookmarkEnd w:id="250"/>
-    <w:bookmarkStart w:id="251" w:name="ref-Punzalan:2016"/>
+    <w:bookmarkEnd w:id="252"/>
+    <w:bookmarkStart w:id="253" w:name="ref-Punzalan:2016"/>
     <w:p>
       <w:pPr>
         <w:pStyle w:val="Bibliography"/>
@@ -11879,8 +12043,8 @@
         <w:t xml:space="preserve">(1), 25–42.</w:t>
       </w:r>
     </w:p>
-    <w:bookmarkEnd w:id="251"/>
-    <w:bookmarkStart w:id="252" w:name="ref-Ribes:2009"/>
+    <w:bookmarkEnd w:id="253"/>
+    <w:bookmarkStart w:id="254" w:name="ref-Ribes:2009"/>
     <w:p>
       <w:pPr>
         <w:pStyle w:val="Bibliography"/>
@@ -11913,8 +12077,8 @@
         <w:t xml:space="preserve">(5).</w:t>
       </w:r>
     </w:p>
-    <w:bookmarkEnd w:id="252"/>
-    <w:bookmarkStart w:id="253" w:name="ref-Risse:2012"/>
+    <w:bookmarkEnd w:id="254"/>
+    <w:bookmarkStart w:id="255" w:name="ref-Risse:2012"/>
     <w:p>
       <w:pPr>
         <w:pStyle w:val="Bibliography"/>
@@ -11938,8 +12102,8 @@
         <w:t xml:space="preserve">(pp. 426–432). Springer.</w:t>
       </w:r>
     </w:p>
-    <w:bookmarkEnd w:id="253"/>
-    <w:bookmarkStart w:id="254" w:name="ref-Rollason:2015"/>
+    <w:bookmarkEnd w:id="255"/>
+    <w:bookmarkStart w:id="256" w:name="ref-Rollason:2015"/>
     <w:p>
       <w:pPr>
         <w:pStyle w:val="Bibliography"/>
@@ -11972,8 +12136,8 @@
         <w:t xml:space="preserve">(1-2), 241–247.</w:t>
       </w:r>
     </w:p>
-    <w:bookmarkEnd w:id="254"/>
-    <w:bookmarkStart w:id="256" w:name="ref-Rosenthal:2012"/>
+    <w:bookmarkEnd w:id="256"/>
+    <w:bookmarkStart w:id="258" w:name="ref-Rosenthal:2012"/>
     <w:p>
       <w:pPr>
         <w:pStyle w:val="Bibliography"/>
@@ -11984,7 +12148,7 @@
       <w:r>
         <w:t xml:space="preserve"> </w:t>
       </w:r>
-      <w:hyperlink r:id="rId255">
+      <w:hyperlink r:id="rId257">
         <w:r>
           <w:rPr>
             <w:rStyle w:val="Hyperlink"/>
@@ -11993,8 +12157,8 @@
         </w:r>
       </w:hyperlink>
     </w:p>
-    <w:bookmarkEnd w:id="256"/>
-    <w:bookmarkStart w:id="258" w:name="ref-Rosner:2014"/>
+    <w:bookmarkEnd w:id="258"/>
+    <w:bookmarkStart w:id="260" w:name="ref-Rosner:2014"/>
     <w:p>
       <w:pPr>
         <w:pStyle w:val="Bibliography"/>
@@ -12020,7 +12184,7 @@
       <w:r>
         <w:t xml:space="preserve"> </w:t>
       </w:r>
-      <w:hyperlink r:id="rId257">
+      <w:hyperlink r:id="rId259">
         <w:r>
           <w:rPr>
             <w:rStyle w:val="Hyperlink"/>
@@ -12029,8 +12193,8 @@
         </w:r>
       </w:hyperlink>
     </w:p>
-    <w:bookmarkEnd w:id="258"/>
-    <w:bookmarkStart w:id="259" w:name="ref-Rothenberg:1999"/>
+    <w:bookmarkEnd w:id="260"/>
+    <w:bookmarkStart w:id="261" w:name="ref-Rothenberg:1999"/>
     <w:p>
       <w:pPr>
         <w:pStyle w:val="Bibliography"/>
@@ -12054,8 +12218,8 @@
         <w:t xml:space="preserve">(No. ED426715). Council on Library; Information Resources.</w:t>
       </w:r>
     </w:p>
-    <w:bookmarkEnd w:id="259"/>
-    <w:bookmarkStart w:id="260" w:name="ref-Russell:2014"/>
+    <w:bookmarkEnd w:id="261"/>
+    <w:bookmarkStart w:id="262" w:name="ref-Russell:2014"/>
     <w:p>
       <w:pPr>
         <w:pStyle w:val="Bibliography"/>
@@ -12076,8 +12240,8 @@
         <w:t xml:space="preserve">. Cambridge University Press.</w:t>
       </w:r>
     </w:p>
-    <w:bookmarkEnd w:id="260"/>
-    <w:bookmarkStart w:id="261" w:name="ref-Russell:2018"/>
+    <w:bookmarkEnd w:id="262"/>
+    <w:bookmarkStart w:id="263" w:name="ref-Russell:2018"/>
     <w:p>
       <w:pPr>
         <w:pStyle w:val="Bibliography"/>
@@ -12110,8 +12274,8 @@
         <w:t xml:space="preserve">(1).</w:t>
       </w:r>
     </w:p>
-    <w:bookmarkEnd w:id="261"/>
-    <w:bookmarkStart w:id="263" w:name="ref-SalahEldeen:2013"/>
+    <w:bookmarkEnd w:id="263"/>
+    <w:bookmarkStart w:id="265" w:name="ref-SalahEldeen:2013"/>
     <w:p>
       <w:pPr>
         <w:pStyle w:val="Bibliography"/>
@@ -12137,7 +12301,7 @@
       <w:r>
         <w:t xml:space="preserve"> </w:t>
       </w:r>
-      <w:hyperlink r:id="rId262">
+      <w:hyperlink r:id="rId264">
         <w:r>
           <w:rPr>
             <w:rStyle w:val="Hyperlink"/>
@@ -12146,8 +12310,8 @@
         </w:r>
       </w:hyperlink>
     </w:p>
-    <w:bookmarkEnd w:id="263"/>
-    <w:bookmarkStart w:id="264" w:name="ref-SalahEldeen:2013b"/>
+    <w:bookmarkEnd w:id="265"/>
+    <w:bookmarkStart w:id="266" w:name="ref-SalahEldeen:2013b"/>
     <w:p>
       <w:pPr>
         <w:pStyle w:val="Bibliography"/>
@@ -12171,8 +12335,8 @@
         <w:t xml:space="preserve">(pp. 333–345). Springer.</w:t>
       </w:r>
     </w:p>
-    <w:bookmarkEnd w:id="264"/>
-    <w:bookmarkStart w:id="266" w:name="ref-Samar:2014"/>
+    <w:bookmarkEnd w:id="266"/>
+    <w:bookmarkStart w:id="268" w:name="ref-Samar:2014"/>
     <w:p>
       <w:pPr>
         <w:pStyle w:val="Bibliography"/>
@@ -12198,7 +12362,7 @@
       <w:r>
         <w:t xml:space="preserve"> </w:t>
       </w:r>
-      <w:hyperlink r:id="rId265">
+      <w:hyperlink r:id="rId267">
         <w:r>
           <w:rPr>
             <w:rStyle w:val="Hyperlink"/>
@@ -12207,8 +12371,8 @@
         </w:r>
       </w:hyperlink>
     </w:p>
-    <w:bookmarkEnd w:id="266"/>
-    <w:bookmarkStart w:id="268" w:name="ref-Samuels:1986"/>
+    <w:bookmarkEnd w:id="268"/>
+    <w:bookmarkStart w:id="270" w:name="ref-Samuels:1986"/>
     <w:p>
       <w:pPr>
         <w:pStyle w:val="Bibliography"/>
@@ -12231,7 +12395,7 @@
       <w:r>
         <w:t xml:space="preserve"> </w:t>
       </w:r>
-      <w:hyperlink r:id="rId267">
+      <w:hyperlink r:id="rId269">
         <w:r>
           <w:rPr>
             <w:rStyle w:val="Hyperlink"/>
@@ -12240,8 +12404,8 @@
         </w:r>
       </w:hyperlink>
     </w:p>
-    <w:bookmarkEnd w:id="268"/>
-    <w:bookmarkStart w:id="270" w:name="ref-Sanderson:2011"/>
+    <w:bookmarkEnd w:id="270"/>
+    <w:bookmarkStart w:id="272" w:name="ref-Sanderson:2011"/>
     <w:p>
       <w:pPr>
         <w:pStyle w:val="Bibliography"/>
@@ -12252,7 +12416,7 @@
       <w:r>
         <w:t xml:space="preserve"> </w:t>
       </w:r>
-      <w:hyperlink r:id="rId269">
+      <w:hyperlink r:id="rId271">
         <w:r>
           <w:rPr>
             <w:rStyle w:val="Hyperlink"/>
@@ -12261,8 +12425,8 @@
         </w:r>
       </w:hyperlink>
     </w:p>
-    <w:bookmarkEnd w:id="270"/>
-    <w:bookmarkStart w:id="271" w:name="ref-Schafer:2016"/>
+    <w:bookmarkEnd w:id="272"/>
+    <w:bookmarkStart w:id="273" w:name="ref-Schafer:2016"/>
     <w:p>
       <w:pPr>
         <w:pStyle w:val="Bibliography"/>
@@ -12295,8 +12459,8 @@
         <w:t xml:space="preserve">.</w:t>
       </w:r>
     </w:p>
-    <w:bookmarkEnd w:id="271"/>
-    <w:bookmarkStart w:id="273" w:name="ref-Schellenberg:1956"/>
+    <w:bookmarkEnd w:id="273"/>
+    <w:bookmarkStart w:id="275" w:name="ref-Schellenberg:1956"/>
     <w:p>
       <w:pPr>
         <w:pStyle w:val="Bibliography"/>
@@ -12319,7 +12483,7 @@
       <w:r>
         <w:t xml:space="preserve"> </w:t>
       </w:r>
-      <w:hyperlink r:id="rId272">
+      <w:hyperlink r:id="rId274">
         <w:r>
           <w:rPr>
             <w:rStyle w:val="Hyperlink"/>
@@ -12328,8 +12492,8 @@
         </w:r>
       </w:hyperlink>
     </w:p>
-    <w:bookmarkEnd w:id="273"/>
-    <w:bookmarkStart w:id="275" w:name="ref-Schlanger:2017"/>
+    <w:bookmarkEnd w:id="275"/>
+    <w:bookmarkStart w:id="277" w:name="ref-Schlanger:2017"/>
     <w:p>
       <w:pPr>
         <w:pStyle w:val="Bibliography"/>
@@ -12340,7 +12504,7 @@
       <w:r>
         <w:t xml:space="preserve"> </w:t>
       </w:r>
-      <w:hyperlink r:id="rId274">
+      <w:hyperlink r:id="rId276">
         <w:r>
           <w:rPr>
             <w:rStyle w:val="Hyperlink"/>
@@ -12349,8 +12513,8 @@
         </w:r>
       </w:hyperlink>
     </w:p>
-    <w:bookmarkEnd w:id="275"/>
-    <w:bookmarkStart w:id="276" w:name="ref-Schneider:2003a"/>
+    <w:bookmarkEnd w:id="277"/>
+    <w:bookmarkStart w:id="278" w:name="ref-Schneider:2003a"/>
     <w:p>
       <w:pPr>
         <w:pStyle w:val="Bibliography"/>
@@ -12371,8 +12535,8 @@
         <w:t xml:space="preserve">. European Conference on Research; Advanced Technology for Digital Archives.</w:t>
       </w:r>
     </w:p>
-    <w:bookmarkEnd w:id="276"/>
-    <w:bookmarkStart w:id="277" w:name="ref-Schwartz:1995"/>
+    <w:bookmarkEnd w:id="278"/>
+    <w:bookmarkStart w:id="279" w:name="ref-Schwartz:1995"/>
     <w:p>
       <w:pPr>
         <w:pStyle w:val="Bibliography"/>
@@ -12405,8 +12569,8 @@
         <w:t xml:space="preserve">(Fall), 40–74.</w:t>
       </w:r>
     </w:p>
-    <w:bookmarkEnd w:id="277"/>
-    <w:bookmarkStart w:id="278" w:name="ref-Schwartz:2002"/>
+    <w:bookmarkEnd w:id="279"/>
+    <w:bookmarkStart w:id="280" w:name="ref-Schwartz:2002"/>
     <w:p>
       <w:pPr>
         <w:pStyle w:val="Bibliography"/>
@@ -12439,8 +12603,8 @@
         <w:t xml:space="preserve">, 1–19.</w:t>
       </w:r>
     </w:p>
-    <w:bookmarkEnd w:id="278"/>
-    <w:bookmarkStart w:id="279" w:name="ref-Scott:2017"/>
+    <w:bookmarkEnd w:id="280"/>
+    <w:bookmarkStart w:id="281" w:name="ref-Scott:2017"/>
     <w:p>
       <w:pPr>
         <w:pStyle w:val="Bibliography"/>
@@ -12464,8 +12628,8 @@
         <w:t xml:space="preserve">Yale University Press.</w:t>
       </w:r>
     </w:p>
-    <w:bookmarkEnd w:id="279"/>
-    <w:bookmarkStart w:id="280" w:name="ref-Seaver:2017"/>
+    <w:bookmarkEnd w:id="281"/>
+    <w:bookmarkStart w:id="282" w:name="ref-Seaver:2017"/>
     <w:p>
       <w:pPr>
         <w:pStyle w:val="Bibliography"/>
@@ -12498,8 +12662,8 @@
         <w:t xml:space="preserve">(2).</w:t>
       </w:r>
     </w:p>
-    <w:bookmarkEnd w:id="280"/>
-    <w:bookmarkStart w:id="281" w:name="ref-Sheffield:2018"/>
+    <w:bookmarkEnd w:id="282"/>
+    <w:bookmarkStart w:id="283" w:name="ref-Sheffield:2018"/>
     <w:p>
       <w:pPr>
         <w:pStyle w:val="Bibliography"/>
@@ -12532,8 +12696,8 @@
         <w:t xml:space="preserve">.</w:t>
       </w:r>
     </w:p>
-    <w:bookmarkEnd w:id="281"/>
-    <w:bookmarkStart w:id="282" w:name="ref-Star:1990"/>
+    <w:bookmarkEnd w:id="283"/>
+    <w:bookmarkStart w:id="284" w:name="ref-Star:1990"/>
     <w:p>
       <w:pPr>
         <w:pStyle w:val="Bibliography"/>
@@ -12566,8 +12730,8 @@
         <w:t xml:space="preserve">(S1), 26–56.</w:t>
       </w:r>
     </w:p>
-    <w:bookmarkEnd w:id="282"/>
-    <w:bookmarkStart w:id="283" w:name="ref-Star:1999"/>
+    <w:bookmarkEnd w:id="284"/>
+    <w:bookmarkStart w:id="285" w:name="ref-Star:1999"/>
     <w:p>
       <w:pPr>
         <w:pStyle w:val="Bibliography"/>
@@ -12600,8 +12764,8 @@
         <w:t xml:space="preserve">(3), 377–391.</w:t>
       </w:r>
     </w:p>
-    <w:bookmarkEnd w:id="283"/>
-    <w:bookmarkStart w:id="284" w:name="ref-Star:1996"/>
+    <w:bookmarkEnd w:id="285"/>
+    <w:bookmarkStart w:id="286" w:name="ref-Star:1996"/>
     <w:p>
       <w:pPr>
         <w:pStyle w:val="Bibliography"/>
@@ -12634,8 +12798,8 @@
         <w:t xml:space="preserve">(1), 111–134.</w:t>
       </w:r>
     </w:p>
-    <w:bookmarkEnd w:id="284"/>
-    <w:bookmarkStart w:id="285" w:name="ref-Starosielski:2015"/>
+    <w:bookmarkEnd w:id="286"/>
+    <w:bookmarkStart w:id="287" w:name="ref-Starosielski:2015"/>
     <w:p>
       <w:pPr>
         <w:pStyle w:val="Bibliography"/>
@@ -12656,8 +12820,8 @@
         <w:t xml:space="preserve">. Duke University Press.</w:t>
       </w:r>
     </w:p>
-    <w:bookmarkEnd w:id="285"/>
-    <w:bookmarkStart w:id="286" w:name="ref-Suchman:1986"/>
+    <w:bookmarkEnd w:id="287"/>
+    <w:bookmarkStart w:id="288" w:name="ref-Suchman:1986"/>
     <w:p>
       <w:pPr>
         <w:pStyle w:val="Bibliography"/>
@@ -12681,8 +12845,8 @@
         <w:t xml:space="preserve">Xerox Corporation.</w:t>
       </w:r>
     </w:p>
-    <w:bookmarkEnd w:id="286"/>
-    <w:bookmarkStart w:id="287" w:name="ref-Taylor:1988"/>
+    <w:bookmarkEnd w:id="288"/>
+    <w:bookmarkStart w:id="289" w:name="ref-Taylor:1988"/>
     <w:p>
       <w:pPr>
         <w:pStyle w:val="Bibliography"/>
@@ -12715,8 +12879,8 @@
         <w:t xml:space="preserve">(Fall), 456–469.</w:t>
       </w:r>
     </w:p>
-    <w:bookmarkEnd w:id="287"/>
-    <w:bookmarkStart w:id="288" w:name="ref-Taylor:1984"/>
+    <w:bookmarkEnd w:id="289"/>
+    <w:bookmarkStart w:id="290" w:name="ref-Taylor:1984"/>
     <w:p>
       <w:pPr>
         <w:pStyle w:val="Bibliography"/>
@@ -12749,8 +12913,8 @@
         <w:t xml:space="preserve">, 25–37.</w:t>
       </w:r>
     </w:p>
-    <w:bookmarkEnd w:id="288"/>
-    <w:bookmarkStart w:id="289" w:name="ref-Taylor:2017"/>
+    <w:bookmarkEnd w:id="290"/>
+    <w:bookmarkStart w:id="291" w:name="ref-Taylor:2017"/>
     <w:p>
       <w:pPr>
         <w:pStyle w:val="Bibliography"/>
@@ -12783,8 +12947,8 @@
         <w:t xml:space="preserve">(2), 2053951717736335.</w:t>
       </w:r>
     </w:p>
-    <w:bookmarkEnd w:id="289"/>
-    <w:bookmarkStart w:id="290" w:name="ref-Thomer:2018"/>
+    <w:bookmarkEnd w:id="291"/>
+    <w:bookmarkStart w:id="292" w:name="ref-Thomer:2018"/>
     <w:p>
       <w:pPr>
         <w:pStyle w:val="Bibliography"/>
@@ -12808,8 +12972,8 @@
         <w:t xml:space="preserve">(Vol. 55, p. 1).</w:t>
       </w:r>
     </w:p>
-    <w:bookmarkEnd w:id="290"/>
-    <w:bookmarkStart w:id="291" w:name="ref-Tschan:2002"/>
+    <w:bookmarkEnd w:id="292"/>
+    <w:bookmarkStart w:id="293" w:name="ref-Tschan:2002"/>
     <w:p>
       <w:pPr>
         <w:pStyle w:val="Bibliography"/>
@@ -12842,8 +13006,8 @@
         <w:t xml:space="preserve">(2), 176–195.</w:t>
       </w:r>
     </w:p>
-    <w:bookmarkEnd w:id="291"/>
-    <w:bookmarkStart w:id="292" w:name="ref-Tufekci:2017"/>
+    <w:bookmarkEnd w:id="293"/>
+    <w:bookmarkStart w:id="294" w:name="ref-Tufekci:2017"/>
     <w:p>
       <w:pPr>
         <w:pStyle w:val="Bibliography"/>
@@ -12864,8 +13028,8 @@
         <w:t xml:space="preserve">. Yale University Press.</w:t>
       </w:r>
     </w:p>
-    <w:bookmarkEnd w:id="292"/>
-    <w:bookmarkStart w:id="293" w:name="ref-Upward:1996"/>
+    <w:bookmarkEnd w:id="294"/>
+    <w:bookmarkStart w:id="295" w:name="ref-Upward:1996"/>
     <w:p>
       <w:pPr>
         <w:pStyle w:val="Bibliography"/>
@@ -12898,8 +13062,8 @@
         <w:t xml:space="preserve">(2), 268.</w:t>
       </w:r>
     </w:p>
-    <w:bookmarkEnd w:id="293"/>
-    <w:bookmarkStart w:id="294" w:name="ref-Upward:1997"/>
+    <w:bookmarkEnd w:id="295"/>
+    <w:bookmarkStart w:id="296" w:name="ref-Upward:1997"/>
     <w:p>
       <w:pPr>
         <w:pStyle w:val="Bibliography"/>
@@ -12932,8 +13096,8 @@
         <w:t xml:space="preserve">(1), 10.</w:t>
       </w:r>
     </w:p>
-    <w:bookmarkEnd w:id="294"/>
-    <w:bookmarkStart w:id="295" w:name="ref-Walford:2017"/>
+    <w:bookmarkEnd w:id="296"/>
+    <w:bookmarkStart w:id="297" w:name="ref-Walford:2017"/>
     <w:p>
       <w:pPr>
         <w:pStyle w:val="Bibliography"/>
@@ -12966,8 +13130,8 @@
         <w:t xml:space="preserve">(2), 65–80.</w:t>
       </w:r>
     </w:p>
-    <w:bookmarkEnd w:id="295"/>
-    <w:bookmarkStart w:id="297" w:name="ref-UM:2015"/>
+    <w:bookmarkEnd w:id="297"/>
+    <w:bookmarkStart w:id="299" w:name="ref-UM:2015"/>
     <w:p>
       <w:pPr>
         <w:pStyle w:val="Bibliography"/>
@@ -12978,7 +13142,7 @@
       <w:r>
         <w:t xml:space="preserve"> </w:t>
       </w:r>
-      <w:hyperlink r:id="rId296">
+      <w:hyperlink r:id="rId298">
         <w:r>
           <w:rPr>
             <w:rStyle w:val="Hyperlink"/>
@@ -12987,8 +13151,8 @@
         </w:r>
       </w:hyperlink>
     </w:p>
-    <w:bookmarkEnd w:id="297"/>
-    <w:bookmarkStart w:id="298" w:name="ref-Welch:2012"/>
+    <w:bookmarkEnd w:id="299"/>
+    <w:bookmarkStart w:id="300" w:name="ref-Welch:2012"/>
     <w:p>
       <w:pPr>
         <w:pStyle w:val="Bibliography"/>
@@ -13021,8 +13185,8 @@
         <w:t xml:space="preserve">(4), 269–280.</w:t>
       </w:r>
     </w:p>
-    <w:bookmarkEnd w:id="298"/>
-    <w:bookmarkStart w:id="299" w:name="ref-Winner:1980"/>
+    <w:bookmarkEnd w:id="300"/>
+    <w:bookmarkStart w:id="301" w:name="ref-Winner:1980"/>
     <w:p>
       <w:pPr>
         <w:pStyle w:val="Bibliography"/>
@@ -13043,8 +13207,8 @@
         <w:t xml:space="preserve">, 121–136.</w:t>
       </w:r>
     </w:p>
-    <w:bookmarkEnd w:id="299"/>
-    <w:bookmarkStart w:id="300" w:name="ref-Yakel:2003"/>
+    <w:bookmarkEnd w:id="301"/>
+    <w:bookmarkStart w:id="302" w:name="ref-Yakel:2003"/>
     <w:p>
       <w:pPr>
         <w:pStyle w:val="Bibliography"/>
@@ -13077,8 +13241,8 @@
         <w:t xml:space="preserve">, 1–25.</w:t>
       </w:r>
     </w:p>
-    <w:bookmarkEnd w:id="300"/>
-    <w:bookmarkStart w:id="301" w:name="ref-Yakel:2007"/>
+    <w:bookmarkEnd w:id="302"/>
+    <w:bookmarkStart w:id="303" w:name="ref-Yakel:2007"/>
     <w:p>
       <w:pPr>
         <w:pStyle w:val="Bibliography"/>
@@ -13111,8 +13275,8 @@
         <w:t xml:space="preserve">(4), 335–340.</w:t>
       </w:r>
     </w:p>
-    <w:bookmarkEnd w:id="301"/>
-    <w:bookmarkStart w:id="302" w:name="ref-Yang:2012"/>
+    <w:bookmarkEnd w:id="303"/>
+    <w:bookmarkStart w:id="304" w:name="ref-Yang:2012"/>
     <w:p>
       <w:pPr>
         <w:pStyle w:val="Bibliography"/>
@@ -13136,8 +13300,8 @@
         <w:t xml:space="preserve">(pp. 341–342). Association for Computing Machinery.</w:t>
       </w:r>
     </w:p>
-    <w:bookmarkEnd w:id="302"/>
-    <w:bookmarkStart w:id="303" w:name="ref-Yeo:2007"/>
+    <w:bookmarkEnd w:id="304"/>
+    <w:bookmarkStart w:id="305" w:name="ref-Yeo:2007"/>
     <w:p>
       <w:pPr>
         <w:pStyle w:val="Bibliography"/>
@@ -13170,8 +13334,8 @@
         <w:t xml:space="preserve">(2), 315–343.</w:t>
       </w:r>
     </w:p>
-    <w:bookmarkEnd w:id="303"/>
-    <w:bookmarkStart w:id="304" w:name="ref-Yeo:2008"/>
+    <w:bookmarkEnd w:id="305"/>
+    <w:bookmarkStart w:id="306" w:name="ref-Yeo:2008"/>
     <w:p>
       <w:pPr>
         <w:pStyle w:val="Bibliography"/>
@@ -13204,8 +13368,8 @@
         <w:t xml:space="preserve">(1), 118–143.</w:t>
       </w:r>
     </w:p>
-    <w:bookmarkEnd w:id="304"/>
-    <w:bookmarkStart w:id="305" w:name="ref-Young:1985"/>
+    <w:bookmarkEnd w:id="306"/>
+    <w:bookmarkStart w:id="307" w:name="ref-Young:1985"/>
     <w:p>
       <w:pPr>
         <w:pStyle w:val="Bibliography"/>
@@ -13226,8 +13390,8 @@
         <w:t xml:space="preserve">.</w:t>
       </w:r>
     </w:p>
-    <w:bookmarkEnd w:id="305"/>
-    <w:bookmarkStart w:id="306" w:name="ref-Zinn:1977"/>
+    <w:bookmarkEnd w:id="307"/>
+    <w:bookmarkStart w:id="308" w:name="ref-Zinn:1977"/>
     <w:p>
       <w:pPr>
         <w:pStyle w:val="Bibliography"/>
@@ -13260,8 +13424,8 @@
         <w:t xml:space="preserve">(2), 14–26.</w:t>
       </w:r>
     </w:p>
-    <w:bookmarkEnd w:id="306"/>
-    <w:bookmarkStart w:id="307" w:name="ref-Zittrain:2014"/>
+    <w:bookmarkEnd w:id="308"/>
+    <w:bookmarkStart w:id="309" w:name="ref-Zittrain:2014"/>
     <w:p>
       <w:pPr>
         <w:pStyle w:val="Bibliography"/>
@@ -13294,8 +13458,8 @@
         <w:t xml:space="preserve">(02), 88–99.</w:t>
       </w:r>
     </w:p>
-    <w:bookmarkEnd w:id="307"/>
-    <w:bookmarkStart w:id="308" w:name="ref-Zuboff:2015"/>
+    <w:bookmarkEnd w:id="309"/>
+    <w:bookmarkStart w:id="310" w:name="ref-Zuboff:2015"/>
     <w:p>
       <w:pPr>
         <w:pStyle w:val="Bibliography"/>
@@ -13328,8 +13492,8 @@
         <w:t xml:space="preserve">(1), 75–89.</w:t>
       </w:r>
     </w:p>
-    <w:bookmarkEnd w:id="308"/>
-    <w:bookmarkEnd w:id="309"/>
+    <w:bookmarkEnd w:id="310"/>
+    <w:bookmarkEnd w:id="311"/>
     <w:sectPr/>
   </w:body>
 </w:document>
@@ -13352,6 +13516,25 @@
     <w:p>
       <w:r>
         <w:separator/>
+      </w:r>
+    </w:p>
+  </w:footnote>
+  <w:footnote w:id="50">
+    <w:p>
+      <w:pPr>
+        <w:pStyle w:val="FootnoteText"/>
+      </w:pPr>
+      <w:r>
+        <w:rPr>
+          <w:rStyle w:val="FootnoteReference"/>
+        </w:rPr>
+        <w:footnoteRef/>
+      </w:r>
+      <w:r>
+        <w:t xml:space="preserve"> </w:t>
+      </w:r>
+      <w:r>
+        <w:t xml:space="preserve">https://www.maxqda.com/</w:t>
       </w:r>
     </w:p>
   </w:footnote>

</xml_diff>